<commit_message>
Final testing and documentation completed
</commit_message>
<xml_diff>
--- a/docs/Test Documentation.docx
+++ b/docs/Test Documentation.docx
@@ -40,7 +40,13 @@
         </w:r>
       </w:hyperlink>
       <w:r>
-        <w:t>. Pytest is full featured testing tool that enables anyone to write either small or large scale unit tests.</w:t>
+        <w:t xml:space="preserve">. Pytest is </w:t>
+      </w:r>
+      <w:r>
+        <w:t xml:space="preserve">a </w:t>
+      </w:r>
+      <w:r>
+        <w:t>full featured testing tool that enables anyone to write either small or large scale unit tests.</w:t>
       </w:r>
     </w:p>
     <w:p>
@@ -72,10 +78,9 @@
     </w:p>
     <w:p>
       <w:pPr>
-        <w:pStyle w:val="Heading1"/>
+        <w:pStyle w:val="Heading2"/>
         <w:rPr>
           <w:rFonts w:asciiTheme="minorHAnsi" w:hAnsiTheme="minorHAnsi" w:cstheme="minorBidi"/>
-          <w:color w:val="auto"/>
           <w:sz w:val="24"/>
           <w:szCs w:val="24"/>
         </w:rPr>
@@ -474,92 +479,200 @@
         <w:t>Unit Tests</w:t>
       </w:r>
     </w:p>
-    <w:p>
-      <w:r>
-        <w:rPr>
-          <w:i/>
-        </w:rPr>
-        <w:t xml:space="preserve">Test Description: </w:t>
-      </w:r>
-      <w:r>
-        <w:t xml:space="preserve">Unit test 1 is run on a cleaned </w:t>
-      </w:r>
-      <w:proofErr w:type="spellStart"/>
-      <w:r>
-        <w:t>airline_seating.db</w:t>
-      </w:r>
-      <w:proofErr w:type="spellEnd"/>
-      <w:r>
-        <w:t xml:space="preserve"> database. It tests the first instance of this function being run when the database is empty and the first booking is about to be assigned.</w:t>
-      </w:r>
-    </w:p>
-    <w:p>
-      <w:pPr>
-        <w:rPr>
-          <w:b/>
-        </w:rPr>
-      </w:pPr>
-      <w:r>
-        <w:rPr>
-          <w:i/>
-        </w:rPr>
-        <w:t>Unit test status:</w:t>
-      </w:r>
-      <w:r>
-        <w:t xml:space="preserve"> </w:t>
-      </w:r>
-      <w:r>
-        <w:rPr>
-          <w:b/>
-        </w:rPr>
-        <w:t>PASSED</w:t>
-      </w:r>
-    </w:p>
-    <w:p>
-      <w:r>
-        <w:rPr>
-          <w:i/>
-        </w:rPr>
-        <w:t xml:space="preserve">Test Description: </w:t>
-      </w:r>
-      <w:r>
-        <w:t xml:space="preserve">Unit test 2 is run on the </w:t>
-      </w:r>
-      <w:proofErr w:type="spellStart"/>
-      <w:r>
-        <w:t>test_airline_seating.db</w:t>
-      </w:r>
-      <w:proofErr w:type="spellEnd"/>
-      <w:r>
-        <w:t xml:space="preserve"> database. This database has already received a number of bookings so the outputs will be different to unit test 1.</w:t>
-      </w:r>
-    </w:p>
-    <w:p>
-      <w:pPr>
-        <w:rPr>
-          <w:b/>
-        </w:rPr>
-      </w:pPr>
-      <w:r>
-        <w:rPr>
-          <w:i/>
-        </w:rPr>
-        <w:t>Unit test status:</w:t>
-      </w:r>
-      <w:r>
-        <w:t xml:space="preserve"> </w:t>
-      </w:r>
-      <w:r>
-        <w:rPr>
-          <w:b/>
-        </w:rPr>
-        <w:t>PASSED</w:t>
-      </w:r>
-    </w:p>
+    <w:tbl>
+      <w:tblPr>
+        <w:tblStyle w:val="PlainTable1"/>
+        <w:tblW w:w="0" w:type="auto"/>
+        <w:tblLook w:val="04A0" w:firstRow="1" w:lastRow="0" w:firstColumn="1" w:lastColumn="0" w:noHBand="0" w:noVBand="1"/>
+      </w:tblPr>
+      <w:tblGrid>
+        <w:gridCol w:w="2263"/>
+        <w:gridCol w:w="6747"/>
+      </w:tblGrid>
+      <w:tr>
+        <w:trPr>
+          <w:cnfStyle w:val="100000000000" w:firstRow="1" w:lastRow="0" w:firstColumn="0" w:lastColumn="0" w:oddVBand="0" w:evenVBand="0" w:oddHBand="0" w:evenHBand="0" w:firstRowFirstColumn="0" w:firstRowLastColumn="0" w:lastRowFirstColumn="0" w:lastRowLastColumn="0"/>
+          <w:trHeight w:val="339"/>
+        </w:trPr>
+        <w:tc>
+          <w:tcPr>
+            <w:cnfStyle w:val="001000000000" w:firstRow="0" w:lastRow="0" w:firstColumn="1" w:lastColumn="0" w:oddVBand="0" w:evenVBand="0" w:oddHBand="0" w:evenHBand="0" w:firstRowFirstColumn="0" w:firstRowLastColumn="0" w:lastRowFirstColumn="0" w:lastRowLastColumn="0"/>
+            <w:tcW w:w="2263" w:type="dxa"/>
+          </w:tcPr>
+          <w:p>
+            <w:pPr>
+              <w:rPr>
+                <w:b w:val="0"/>
+              </w:rPr>
+            </w:pPr>
+            <w:r>
+              <w:rPr>
+                <w:b w:val="0"/>
+              </w:rPr>
+              <w:t>Test Description</w:t>
+            </w:r>
+          </w:p>
+        </w:tc>
+        <w:tc>
+          <w:tcPr>
+            <w:tcW w:w="6747" w:type="dxa"/>
+          </w:tcPr>
+          <w:p>
+            <w:pPr>
+              <w:cnfStyle w:val="100000000000" w:firstRow="1" w:lastRow="0" w:firstColumn="0" w:lastColumn="0" w:oddVBand="0" w:evenVBand="0" w:oddHBand="0" w:evenHBand="0" w:firstRowFirstColumn="0" w:firstRowLastColumn="0" w:lastRowFirstColumn="0" w:lastRowLastColumn="0"/>
+              <w:rPr>
+                <w:b w:val="0"/>
+              </w:rPr>
+            </w:pPr>
+            <w:r>
+              <w:rPr>
+                <w:b w:val="0"/>
+              </w:rPr>
+              <w:t xml:space="preserve">Unit test 1 is run on a cleaned </w:t>
+            </w:r>
+            <w:proofErr w:type="spellStart"/>
+            <w:r>
+              <w:rPr>
+                <w:b w:val="0"/>
+              </w:rPr>
+              <w:t>airline_seating.db</w:t>
+            </w:r>
+            <w:proofErr w:type="spellEnd"/>
+            <w:r>
+              <w:rPr>
+                <w:b w:val="0"/>
+              </w:rPr>
+              <w:t xml:space="preserve"> database. It tests the first instance of this function being run when the database is empty and the first booking is about to be assigned.</w:t>
+            </w:r>
+          </w:p>
+        </w:tc>
+      </w:tr>
+      <w:tr>
+        <w:trPr>
+          <w:cnfStyle w:val="000000100000" w:firstRow="0" w:lastRow="0" w:firstColumn="0" w:lastColumn="0" w:oddVBand="0" w:evenVBand="0" w:oddHBand="1" w:evenHBand="0" w:firstRowFirstColumn="0" w:firstRowLastColumn="0" w:lastRowFirstColumn="0" w:lastRowLastColumn="0"/>
+        </w:trPr>
+        <w:tc>
+          <w:tcPr>
+            <w:cnfStyle w:val="001000000000" w:firstRow="0" w:lastRow="0" w:firstColumn="1" w:lastColumn="0" w:oddVBand="0" w:evenVBand="0" w:oddHBand="0" w:evenHBand="0" w:firstRowFirstColumn="0" w:firstRowLastColumn="0" w:lastRowFirstColumn="0" w:lastRowLastColumn="0"/>
+            <w:tcW w:w="2263" w:type="dxa"/>
+          </w:tcPr>
+          <w:p>
+            <w:pPr>
+              <w:rPr>
+                <w:b w:val="0"/>
+              </w:rPr>
+            </w:pPr>
+            <w:r>
+              <w:rPr>
+                <w:b w:val="0"/>
+              </w:rPr>
+              <w:t>Results</w:t>
+            </w:r>
+          </w:p>
+        </w:tc>
+        <w:tc>
+          <w:tcPr>
+            <w:tcW w:w="6747" w:type="dxa"/>
+          </w:tcPr>
+          <w:p>
+            <w:pPr>
+              <w:cnfStyle w:val="000000100000" w:firstRow="0" w:lastRow="0" w:firstColumn="0" w:lastColumn="0" w:oddVBand="0" w:evenVBand="0" w:oddHBand="1" w:evenHBand="0" w:firstRowFirstColumn="0" w:firstRowLastColumn="0" w:lastRowFirstColumn="0" w:lastRowLastColumn="0"/>
+            </w:pPr>
+            <w:r>
+              <w:t>Test Passed</w:t>
+            </w:r>
+          </w:p>
+        </w:tc>
+      </w:tr>
+      <w:tr>
+        <w:trPr>
+          <w:trHeight w:val="255"/>
+        </w:trPr>
+        <w:tc>
+          <w:tcPr>
+            <w:cnfStyle w:val="001000000000" w:firstRow="0" w:lastRow="0" w:firstColumn="1" w:lastColumn="0" w:oddVBand="0" w:evenVBand="0" w:oddHBand="0" w:evenHBand="0" w:firstRowFirstColumn="0" w:firstRowLastColumn="0" w:lastRowFirstColumn="0" w:lastRowLastColumn="0"/>
+            <w:tcW w:w="2263" w:type="dxa"/>
+          </w:tcPr>
+          <w:p>
+            <w:pPr>
+              <w:rPr>
+                <w:b w:val="0"/>
+              </w:rPr>
+            </w:pPr>
+            <w:r>
+              <w:rPr>
+                <w:b w:val="0"/>
+              </w:rPr>
+              <w:lastRenderedPageBreak/>
+              <w:t>Test Description</w:t>
+            </w:r>
+          </w:p>
+        </w:tc>
+        <w:tc>
+          <w:tcPr>
+            <w:tcW w:w="6747" w:type="dxa"/>
+          </w:tcPr>
+          <w:p>
+            <w:pPr>
+              <w:cnfStyle w:val="000000000000" w:firstRow="0" w:lastRow="0" w:firstColumn="0" w:lastColumn="0" w:oddVBand="0" w:evenVBand="0" w:oddHBand="0" w:evenHBand="0" w:firstRowFirstColumn="0" w:firstRowLastColumn="0" w:lastRowFirstColumn="0" w:lastRowLastColumn="0"/>
+            </w:pPr>
+            <w:r>
+              <w:t xml:space="preserve">Unit test 2 is run on the </w:t>
+            </w:r>
+            <w:proofErr w:type="spellStart"/>
+            <w:r>
+              <w:t>test_airline_seating.db</w:t>
+            </w:r>
+            <w:proofErr w:type="spellEnd"/>
+            <w:r>
+              <w:t xml:space="preserve"> database. This database has already received a number of bookings so the outputs will be different to unit test 1.</w:t>
+            </w:r>
+          </w:p>
+        </w:tc>
+      </w:tr>
+      <w:tr>
+        <w:trPr>
+          <w:cnfStyle w:val="000000100000" w:firstRow="0" w:lastRow="0" w:firstColumn="0" w:lastColumn="0" w:oddVBand="0" w:evenVBand="0" w:oddHBand="1" w:evenHBand="0" w:firstRowFirstColumn="0" w:firstRowLastColumn="0" w:lastRowFirstColumn="0" w:lastRowLastColumn="0"/>
+          <w:trHeight w:val="255"/>
+        </w:trPr>
+        <w:tc>
+          <w:tcPr>
+            <w:cnfStyle w:val="001000000000" w:firstRow="0" w:lastRow="0" w:firstColumn="1" w:lastColumn="0" w:oddVBand="0" w:evenVBand="0" w:oddHBand="0" w:evenHBand="0" w:firstRowFirstColumn="0" w:firstRowLastColumn="0" w:lastRowFirstColumn="0" w:lastRowLastColumn="0"/>
+            <w:tcW w:w="2263" w:type="dxa"/>
+          </w:tcPr>
+          <w:p>
+            <w:pPr>
+              <w:rPr>
+                <w:b w:val="0"/>
+              </w:rPr>
+            </w:pPr>
+            <w:r>
+              <w:rPr>
+                <w:b w:val="0"/>
+              </w:rPr>
+              <w:t>Results</w:t>
+            </w:r>
+          </w:p>
+        </w:tc>
+        <w:tc>
+          <w:tcPr>
+            <w:tcW w:w="6747" w:type="dxa"/>
+          </w:tcPr>
+          <w:p>
+            <w:pPr>
+              <w:cnfStyle w:val="000000100000" w:firstRow="0" w:lastRow="0" w:firstColumn="0" w:lastColumn="0" w:oddVBand="0" w:evenVBand="0" w:oddHBand="1" w:evenHBand="0" w:firstRowFirstColumn="0" w:firstRowLastColumn="0" w:lastRowFirstColumn="0" w:lastRowLastColumn="0"/>
+            </w:pPr>
+            <w:r>
+              <w:t>Test Passed</w:t>
+            </w:r>
+          </w:p>
+        </w:tc>
+      </w:tr>
+    </w:tbl>
     <w:p/>
     <w:p>
       <w:pPr>
-        <w:pStyle w:val="Heading1"/>
+        <w:pStyle w:val="Heading2"/>
       </w:pPr>
       <w:r>
         <w:t xml:space="preserve">Module Name: </w:t>
@@ -864,11 +977,6 @@
       <w:pPr>
         <w:pStyle w:val="Heading3"/>
       </w:pPr>
-    </w:p>
-    <w:p>
-      <w:pPr>
-        <w:pStyle w:val="Heading3"/>
-      </w:pPr>
       <w:r>
         <w:t>Unit Tests</w:t>
       </w:r>
@@ -878,229 +986,892 @@
         <w:t>The number of passengers to be booked for all unit tests is three.</w:t>
       </w:r>
     </w:p>
+    <w:tbl>
+      <w:tblPr>
+        <w:tblStyle w:val="PlainTable1"/>
+        <w:tblW w:w="0" w:type="auto"/>
+        <w:tblLook w:val="04A0" w:firstRow="1" w:lastRow="0" w:firstColumn="1" w:lastColumn="0" w:noHBand="0" w:noVBand="1"/>
+      </w:tblPr>
+      <w:tblGrid>
+        <w:gridCol w:w="2263"/>
+        <w:gridCol w:w="6747"/>
+      </w:tblGrid>
+      <w:tr>
+        <w:trPr>
+          <w:cnfStyle w:val="100000000000" w:firstRow="1" w:lastRow="0" w:firstColumn="0" w:lastColumn="0" w:oddVBand="0" w:evenVBand="0" w:oddHBand="0" w:evenHBand="0" w:firstRowFirstColumn="0" w:firstRowLastColumn="0" w:lastRowFirstColumn="0" w:lastRowLastColumn="0"/>
+          <w:trHeight w:val="339"/>
+        </w:trPr>
+        <w:tc>
+          <w:tcPr>
+            <w:cnfStyle w:val="001000000000" w:firstRow="0" w:lastRow="0" w:firstColumn="1" w:lastColumn="0" w:oddVBand="0" w:evenVBand="0" w:oddHBand="0" w:evenHBand="0" w:firstRowFirstColumn="0" w:firstRowLastColumn="0" w:lastRowFirstColumn="0" w:lastRowLastColumn="0"/>
+            <w:tcW w:w="2263" w:type="dxa"/>
+          </w:tcPr>
+          <w:p>
+            <w:pPr>
+              <w:rPr>
+                <w:b w:val="0"/>
+              </w:rPr>
+            </w:pPr>
+            <w:r>
+              <w:rPr>
+                <w:b w:val="0"/>
+              </w:rPr>
+              <w:t>Test Description</w:t>
+            </w:r>
+          </w:p>
+        </w:tc>
+        <w:tc>
+          <w:tcPr>
+            <w:tcW w:w="6747" w:type="dxa"/>
+          </w:tcPr>
+          <w:p>
+            <w:pPr>
+              <w:cnfStyle w:val="100000000000" w:firstRow="1" w:lastRow="0" w:firstColumn="0" w:lastColumn="0" w:oddVBand="0" w:evenVBand="0" w:oddHBand="0" w:evenHBand="0" w:firstRowFirstColumn="0" w:firstRowLastColumn="0" w:lastRowFirstColumn="0" w:lastRowLastColumn="0"/>
+              <w:rPr>
+                <w:b w:val="0"/>
+              </w:rPr>
+            </w:pPr>
+            <w:r>
+              <w:rPr>
+                <w:b w:val="0"/>
+              </w:rPr>
+              <w:t>UT1 looks through a completely empty airline (i.e. all rows have a dictionary value of 4) and attempts to find a row when the corresponding e constant value is 2.</w:t>
+            </w:r>
+          </w:p>
+        </w:tc>
+      </w:tr>
+      <w:tr>
+        <w:trPr>
+          <w:cnfStyle w:val="000000100000" w:firstRow="0" w:lastRow="0" w:firstColumn="0" w:lastColumn="0" w:oddVBand="0" w:evenVBand="0" w:oddHBand="1" w:evenHBand="0" w:firstRowFirstColumn="0" w:firstRowLastColumn="0" w:lastRowFirstColumn="0" w:lastRowLastColumn="0"/>
+          <w:trHeight w:val="339"/>
+        </w:trPr>
+        <w:tc>
+          <w:tcPr>
+            <w:cnfStyle w:val="001000000000" w:firstRow="0" w:lastRow="0" w:firstColumn="1" w:lastColumn="0" w:oddVBand="0" w:evenVBand="0" w:oddHBand="0" w:evenHBand="0" w:firstRowFirstColumn="0" w:firstRowLastColumn="0" w:lastRowFirstColumn="0" w:lastRowLastColumn="0"/>
+            <w:tcW w:w="2263" w:type="dxa"/>
+          </w:tcPr>
+          <w:p>
+            <w:pPr>
+              <w:rPr>
+                <w:b w:val="0"/>
+              </w:rPr>
+            </w:pPr>
+            <w:r>
+              <w:rPr>
+                <w:b w:val="0"/>
+              </w:rPr>
+              <w:t>Expected Output</w:t>
+            </w:r>
+          </w:p>
+        </w:tc>
+        <w:tc>
+          <w:tcPr>
+            <w:tcW w:w="6747" w:type="dxa"/>
+          </w:tcPr>
+          <w:p>
+            <w:pPr>
+              <w:cnfStyle w:val="000000100000" w:firstRow="0" w:lastRow="0" w:firstColumn="0" w:lastColumn="0" w:oddVBand="0" w:evenVBand="0" w:oddHBand="1" w:evenHBand="0" w:firstRowFirstColumn="0" w:firstRowLastColumn="0" w:lastRowFirstColumn="0" w:lastRowLastColumn="0"/>
+            </w:pPr>
+            <w:r>
+              <w:t>(False, 0) – As no rows containing 5 (number of passengers (3) plus e (2) are available.</w:t>
+            </w:r>
+          </w:p>
+        </w:tc>
+      </w:tr>
+      <w:tr>
+        <w:tc>
+          <w:tcPr>
+            <w:cnfStyle w:val="001000000000" w:firstRow="0" w:lastRow="0" w:firstColumn="1" w:lastColumn="0" w:oddVBand="0" w:evenVBand="0" w:oddHBand="0" w:evenHBand="0" w:firstRowFirstColumn="0" w:firstRowLastColumn="0" w:lastRowFirstColumn="0" w:lastRowLastColumn="0"/>
+            <w:tcW w:w="2263" w:type="dxa"/>
+          </w:tcPr>
+          <w:p>
+            <w:pPr>
+              <w:rPr>
+                <w:b w:val="0"/>
+              </w:rPr>
+            </w:pPr>
+            <w:r>
+              <w:rPr>
+                <w:b w:val="0"/>
+              </w:rPr>
+              <w:t>Results</w:t>
+            </w:r>
+          </w:p>
+        </w:tc>
+        <w:tc>
+          <w:tcPr>
+            <w:tcW w:w="6747" w:type="dxa"/>
+          </w:tcPr>
+          <w:p>
+            <w:pPr>
+              <w:cnfStyle w:val="000000000000" w:firstRow="0" w:lastRow="0" w:firstColumn="0" w:lastColumn="0" w:oddVBand="0" w:evenVBand="0" w:oddHBand="0" w:evenHBand="0" w:firstRowFirstColumn="0" w:firstRowLastColumn="0" w:lastRowFirstColumn="0" w:lastRowLastColumn="0"/>
+            </w:pPr>
+            <w:r>
+              <w:t>Test Passed</w:t>
+            </w:r>
+          </w:p>
+        </w:tc>
+      </w:tr>
+      <w:tr>
+        <w:trPr>
+          <w:cnfStyle w:val="000000100000" w:firstRow="0" w:lastRow="0" w:firstColumn="0" w:lastColumn="0" w:oddVBand="0" w:evenVBand="0" w:oddHBand="1" w:evenHBand="0" w:firstRowFirstColumn="0" w:firstRowLastColumn="0" w:lastRowFirstColumn="0" w:lastRowLastColumn="0"/>
+          <w:trHeight w:val="255"/>
+        </w:trPr>
+        <w:tc>
+          <w:tcPr>
+            <w:cnfStyle w:val="001000000000" w:firstRow="0" w:lastRow="0" w:firstColumn="1" w:lastColumn="0" w:oddVBand="0" w:evenVBand="0" w:oddHBand="0" w:evenHBand="0" w:firstRowFirstColumn="0" w:firstRowLastColumn="0" w:lastRowFirstColumn="0" w:lastRowLastColumn="0"/>
+            <w:tcW w:w="2263" w:type="dxa"/>
+          </w:tcPr>
+          <w:p>
+            <w:pPr>
+              <w:rPr>
+                <w:b w:val="0"/>
+              </w:rPr>
+            </w:pPr>
+            <w:r>
+              <w:rPr>
+                <w:b w:val="0"/>
+              </w:rPr>
+              <w:t>Test Description</w:t>
+            </w:r>
+          </w:p>
+        </w:tc>
+        <w:tc>
+          <w:tcPr>
+            <w:tcW w:w="6747" w:type="dxa"/>
+          </w:tcPr>
+          <w:p>
+            <w:pPr>
+              <w:cnfStyle w:val="000000100000" w:firstRow="0" w:lastRow="0" w:firstColumn="0" w:lastColumn="0" w:oddVBand="0" w:evenVBand="0" w:oddHBand="1" w:evenHBand="0" w:firstRowFirstColumn="0" w:firstRowLastColumn="0" w:lastRowFirstColumn="0" w:lastRowLastColumn="0"/>
+            </w:pPr>
+            <w:r>
+              <w:t>UT2 again looks through a completely empty airline (i.e. all rows have a dictionary value of 4) and attempts to find a row when the corresponding e constant value is 1.</w:t>
+            </w:r>
+          </w:p>
+        </w:tc>
+      </w:tr>
+      <w:tr>
+        <w:trPr>
+          <w:trHeight w:val="255"/>
+        </w:trPr>
+        <w:tc>
+          <w:tcPr>
+            <w:cnfStyle w:val="001000000000" w:firstRow="0" w:lastRow="0" w:firstColumn="1" w:lastColumn="0" w:oddVBand="0" w:evenVBand="0" w:oddHBand="0" w:evenHBand="0" w:firstRowFirstColumn="0" w:firstRowLastColumn="0" w:lastRowFirstColumn="0" w:lastRowLastColumn="0"/>
+            <w:tcW w:w="2263" w:type="dxa"/>
+          </w:tcPr>
+          <w:p>
+            <w:pPr>
+              <w:rPr>
+                <w:b w:val="0"/>
+              </w:rPr>
+            </w:pPr>
+            <w:r>
+              <w:rPr>
+                <w:b w:val="0"/>
+              </w:rPr>
+              <w:t>Expected Output</w:t>
+            </w:r>
+          </w:p>
+        </w:tc>
+        <w:tc>
+          <w:tcPr>
+            <w:tcW w:w="6747" w:type="dxa"/>
+          </w:tcPr>
+          <w:p>
+            <w:pPr>
+              <w:cnfStyle w:val="000000000000" w:firstRow="0" w:lastRow="0" w:firstColumn="0" w:lastColumn="0" w:oddVBand="0" w:evenVBand="0" w:oddHBand="0" w:evenHBand="0" w:firstRowFirstColumn="0" w:firstRowLastColumn="0" w:lastRowFirstColumn="0" w:lastRowLastColumn="0"/>
+            </w:pPr>
+            <w:r>
+              <w:t>(True, 1)</w:t>
+            </w:r>
+          </w:p>
+        </w:tc>
+      </w:tr>
+      <w:tr>
+        <w:trPr>
+          <w:cnfStyle w:val="000000100000" w:firstRow="0" w:lastRow="0" w:firstColumn="0" w:lastColumn="0" w:oddVBand="0" w:evenVBand="0" w:oddHBand="1" w:evenHBand="0" w:firstRowFirstColumn="0" w:firstRowLastColumn="0" w:lastRowFirstColumn="0" w:lastRowLastColumn="0"/>
+          <w:trHeight w:val="255"/>
+        </w:trPr>
+        <w:tc>
+          <w:tcPr>
+            <w:cnfStyle w:val="001000000000" w:firstRow="0" w:lastRow="0" w:firstColumn="1" w:lastColumn="0" w:oddVBand="0" w:evenVBand="0" w:oddHBand="0" w:evenHBand="0" w:firstRowFirstColumn="0" w:firstRowLastColumn="0" w:lastRowFirstColumn="0" w:lastRowLastColumn="0"/>
+            <w:tcW w:w="2263" w:type="dxa"/>
+          </w:tcPr>
+          <w:p>
+            <w:pPr>
+              <w:rPr>
+                <w:b w:val="0"/>
+              </w:rPr>
+            </w:pPr>
+            <w:r>
+              <w:rPr>
+                <w:b w:val="0"/>
+              </w:rPr>
+              <w:t>Results</w:t>
+            </w:r>
+          </w:p>
+        </w:tc>
+        <w:tc>
+          <w:tcPr>
+            <w:tcW w:w="6747" w:type="dxa"/>
+          </w:tcPr>
+          <w:p>
+            <w:pPr>
+              <w:cnfStyle w:val="000000100000" w:firstRow="0" w:lastRow="0" w:firstColumn="0" w:lastColumn="0" w:oddVBand="0" w:evenVBand="0" w:oddHBand="1" w:evenHBand="0" w:firstRowFirstColumn="0" w:firstRowLastColumn="0" w:lastRowFirstColumn="0" w:lastRowLastColumn="0"/>
+            </w:pPr>
+            <w:r>
+              <w:t>Test Passed</w:t>
+            </w:r>
+          </w:p>
+        </w:tc>
+      </w:tr>
+      <w:tr>
+        <w:trPr>
+          <w:trHeight w:val="255"/>
+        </w:trPr>
+        <w:tc>
+          <w:tcPr>
+            <w:cnfStyle w:val="001000000000" w:firstRow="0" w:lastRow="0" w:firstColumn="1" w:lastColumn="0" w:oddVBand="0" w:evenVBand="0" w:oddHBand="0" w:evenHBand="0" w:firstRowFirstColumn="0" w:firstRowLastColumn="0" w:lastRowFirstColumn="0" w:lastRowLastColumn="0"/>
+            <w:tcW w:w="2263" w:type="dxa"/>
+          </w:tcPr>
+          <w:p>
+            <w:pPr>
+              <w:rPr>
+                <w:b w:val="0"/>
+              </w:rPr>
+            </w:pPr>
+            <w:r>
+              <w:rPr>
+                <w:b w:val="0"/>
+              </w:rPr>
+              <w:t>Test Description</w:t>
+            </w:r>
+          </w:p>
+        </w:tc>
+        <w:tc>
+          <w:tcPr>
+            <w:tcW w:w="6747" w:type="dxa"/>
+          </w:tcPr>
+          <w:p>
+            <w:pPr>
+              <w:cnfStyle w:val="000000000000" w:firstRow="0" w:lastRow="0" w:firstColumn="0" w:lastColumn="0" w:oddVBand="0" w:evenVBand="0" w:oddHBand="0" w:evenHBand="0" w:firstRowFirstColumn="0" w:firstRowLastColumn="0" w:lastRowFirstColumn="0" w:lastRowLastColumn="0"/>
+            </w:pPr>
+            <w:r>
+              <w:t>UT3 looks through a partially empty airline and attempts to find a row when the corresponding e constant value is 1.</w:t>
+            </w:r>
+          </w:p>
+        </w:tc>
+      </w:tr>
+      <w:tr>
+        <w:trPr>
+          <w:cnfStyle w:val="000000100000" w:firstRow="0" w:lastRow="0" w:firstColumn="0" w:lastColumn="0" w:oddVBand="0" w:evenVBand="0" w:oddHBand="1" w:evenHBand="0" w:firstRowFirstColumn="0" w:firstRowLastColumn="0" w:lastRowFirstColumn="0" w:lastRowLastColumn="0"/>
+          <w:trHeight w:val="255"/>
+        </w:trPr>
+        <w:tc>
+          <w:tcPr>
+            <w:cnfStyle w:val="001000000000" w:firstRow="0" w:lastRow="0" w:firstColumn="1" w:lastColumn="0" w:oddVBand="0" w:evenVBand="0" w:oddHBand="0" w:evenHBand="0" w:firstRowFirstColumn="0" w:firstRowLastColumn="0" w:lastRowFirstColumn="0" w:lastRowLastColumn="0"/>
+            <w:tcW w:w="2263" w:type="dxa"/>
+          </w:tcPr>
+          <w:p>
+            <w:pPr>
+              <w:rPr>
+                <w:b w:val="0"/>
+              </w:rPr>
+            </w:pPr>
+            <w:r>
+              <w:rPr>
+                <w:b w:val="0"/>
+              </w:rPr>
+              <w:t>Expected Output</w:t>
+            </w:r>
+          </w:p>
+        </w:tc>
+        <w:tc>
+          <w:tcPr>
+            <w:tcW w:w="6747" w:type="dxa"/>
+          </w:tcPr>
+          <w:p>
+            <w:pPr>
+              <w:cnfStyle w:val="000000100000" w:firstRow="0" w:lastRow="0" w:firstColumn="0" w:lastColumn="0" w:oddVBand="0" w:evenVBand="0" w:oddHBand="1" w:evenHBand="0" w:firstRowFirstColumn="0" w:firstRowLastColumn="0" w:lastRowFirstColumn="0" w:lastRowLastColumn="0"/>
+            </w:pPr>
+            <w:r>
+              <w:t>(True, 5)</w:t>
+            </w:r>
+          </w:p>
+        </w:tc>
+      </w:tr>
+      <w:tr>
+        <w:trPr>
+          <w:trHeight w:val="255"/>
+        </w:trPr>
+        <w:tc>
+          <w:tcPr>
+            <w:cnfStyle w:val="001000000000" w:firstRow="0" w:lastRow="0" w:firstColumn="1" w:lastColumn="0" w:oddVBand="0" w:evenVBand="0" w:oddHBand="0" w:evenHBand="0" w:firstRowFirstColumn="0" w:firstRowLastColumn="0" w:lastRowFirstColumn="0" w:lastRowLastColumn="0"/>
+            <w:tcW w:w="2263" w:type="dxa"/>
+          </w:tcPr>
+          <w:p>
+            <w:pPr>
+              <w:rPr>
+                <w:b w:val="0"/>
+              </w:rPr>
+            </w:pPr>
+            <w:r>
+              <w:rPr>
+                <w:b w:val="0"/>
+              </w:rPr>
+              <w:t>Results</w:t>
+            </w:r>
+          </w:p>
+        </w:tc>
+        <w:tc>
+          <w:tcPr>
+            <w:tcW w:w="6747" w:type="dxa"/>
+          </w:tcPr>
+          <w:p>
+            <w:pPr>
+              <w:cnfStyle w:val="000000000000" w:firstRow="0" w:lastRow="0" w:firstColumn="0" w:lastColumn="0" w:oddVBand="0" w:evenVBand="0" w:oddHBand="0" w:evenHBand="0" w:firstRowFirstColumn="0" w:firstRowLastColumn="0" w:lastRowFirstColumn="0" w:lastRowLastColumn="0"/>
+            </w:pPr>
+            <w:r>
+              <w:t>Test Passed</w:t>
+            </w:r>
+          </w:p>
+        </w:tc>
+      </w:tr>
+    </w:tbl>
+    <w:p/>
     <w:p>
+      <w:pPr>
+        <w:pStyle w:val="Heading2"/>
+        <w:rPr>
+          <w:rFonts w:asciiTheme="minorHAnsi" w:hAnsiTheme="minorHAnsi" w:cstheme="minorBidi"/>
+          <w:sz w:val="24"/>
+          <w:szCs w:val="24"/>
+        </w:rPr>
+      </w:pPr>
       <w:r>
-        <w:rPr>
-          <w:b/>
-        </w:rPr>
-        <w:t>Unit Test 1</w:t>
+        <w:t xml:space="preserve">Module Name: </w:t>
+      </w:r>
+      <w:proofErr w:type="spellStart"/>
+      <w:r>
+        <w:t>find_allocation_order</w:t>
+      </w:r>
+      <w:proofErr w:type="spellEnd"/>
+    </w:p>
+    <w:p>
+      <w:pPr>
+        <w:pStyle w:val="Heading3"/>
+      </w:pPr>
+      <w:r>
+        <w:t xml:space="preserve"> Inputs</w:t>
       </w:r>
     </w:p>
+    <w:tbl>
+      <w:tblPr>
+        <w:tblStyle w:val="PlainTable1"/>
+        <w:tblW w:w="0" w:type="auto"/>
+        <w:tblLook w:val="04A0" w:firstRow="1" w:lastRow="0" w:firstColumn="1" w:lastColumn="0" w:noHBand="0" w:noVBand="1"/>
+      </w:tblPr>
+      <w:tblGrid>
+        <w:gridCol w:w="2405"/>
+        <w:gridCol w:w="6605"/>
+      </w:tblGrid>
+      <w:tr>
+        <w:trPr>
+          <w:cnfStyle w:val="100000000000" w:firstRow="1" w:lastRow="0" w:firstColumn="0" w:lastColumn="0" w:oddVBand="0" w:evenVBand="0" w:oddHBand="0" w:evenHBand="0" w:firstRowFirstColumn="0" w:firstRowLastColumn="0" w:lastRowFirstColumn="0" w:lastRowLastColumn="0"/>
+          <w:trHeight w:val="283"/>
+        </w:trPr>
+        <w:tc>
+          <w:tcPr>
+            <w:cnfStyle w:val="001000000000" w:firstRow="0" w:lastRow="0" w:firstColumn="1" w:lastColumn="0" w:oddVBand="0" w:evenVBand="0" w:oddHBand="0" w:evenHBand="0" w:firstRowFirstColumn="0" w:firstRowLastColumn="0" w:lastRowFirstColumn="0" w:lastRowLastColumn="0"/>
+            <w:tcW w:w="2405" w:type="dxa"/>
+          </w:tcPr>
+          <w:p>
+            <w:pPr>
+              <w:spacing w:line="240" w:lineRule="auto"/>
+              <w:jc w:val="both"/>
+            </w:pPr>
+            <w:r>
+              <w:t>Variable</w:t>
+            </w:r>
+          </w:p>
+        </w:tc>
+        <w:tc>
+          <w:tcPr>
+            <w:tcW w:w="6605" w:type="dxa"/>
+          </w:tcPr>
+          <w:p>
+            <w:pPr>
+              <w:spacing w:line="240" w:lineRule="auto"/>
+              <w:jc w:val="both"/>
+              <w:cnfStyle w:val="100000000000" w:firstRow="1" w:lastRow="0" w:firstColumn="0" w:lastColumn="0" w:oddVBand="0" w:evenVBand="0" w:oddHBand="0" w:evenHBand="0" w:firstRowFirstColumn="0" w:firstRowLastColumn="0" w:lastRowFirstColumn="0" w:lastRowLastColumn="0"/>
+            </w:pPr>
+            <w:r>
+              <w:t>Description</w:t>
+            </w:r>
+          </w:p>
+        </w:tc>
+      </w:tr>
+      <w:tr>
+        <w:trPr>
+          <w:cnfStyle w:val="000000100000" w:firstRow="0" w:lastRow="0" w:firstColumn="0" w:lastColumn="0" w:oddVBand="0" w:evenVBand="0" w:oddHBand="1" w:evenHBand="0" w:firstRowFirstColumn="0" w:firstRowLastColumn="0" w:lastRowFirstColumn="0" w:lastRowLastColumn="0"/>
+          <w:trHeight w:val="339"/>
+        </w:trPr>
+        <w:tc>
+          <w:tcPr>
+            <w:cnfStyle w:val="001000000000" w:firstRow="0" w:lastRow="0" w:firstColumn="1" w:lastColumn="0" w:oddVBand="0" w:evenVBand="0" w:oddHBand="0" w:evenHBand="0" w:firstRowFirstColumn="0" w:firstRowLastColumn="0" w:lastRowFirstColumn="0" w:lastRowLastColumn="0"/>
+            <w:tcW w:w="2405" w:type="dxa"/>
+          </w:tcPr>
+          <w:p>
+            <w:pPr>
+              <w:rPr>
+                <w:b w:val="0"/>
+              </w:rPr>
+            </w:pPr>
+            <w:proofErr w:type="spellStart"/>
+            <w:r>
+              <w:rPr>
+                <w:b w:val="0"/>
+              </w:rPr>
+              <w:t>Number_of_pas</w:t>
+            </w:r>
+            <w:proofErr w:type="spellEnd"/>
+          </w:p>
+        </w:tc>
+        <w:tc>
+          <w:tcPr>
+            <w:tcW w:w="6605" w:type="dxa"/>
+          </w:tcPr>
+          <w:p>
+            <w:pPr>
+              <w:cnfStyle w:val="000000100000" w:firstRow="0" w:lastRow="0" w:firstColumn="0" w:lastColumn="0" w:oddVBand="0" w:evenVBand="0" w:oddHBand="1" w:evenHBand="0" w:firstRowFirstColumn="0" w:firstRowLastColumn="0" w:lastRowFirstColumn="0" w:lastRowLastColumn="0"/>
+            </w:pPr>
+            <w:r>
+              <w:t>Number of passages to be booked</w:t>
+            </w:r>
+          </w:p>
+        </w:tc>
+      </w:tr>
+      <w:tr>
+        <w:tc>
+          <w:tcPr>
+            <w:cnfStyle w:val="001000000000" w:firstRow="0" w:lastRow="0" w:firstColumn="1" w:lastColumn="0" w:oddVBand="0" w:evenVBand="0" w:oddHBand="0" w:evenHBand="0" w:firstRowFirstColumn="0" w:firstRowLastColumn="0" w:lastRowFirstColumn="0" w:lastRowLastColumn="0"/>
+            <w:tcW w:w="2405" w:type="dxa"/>
+          </w:tcPr>
+          <w:p>
+            <w:pPr>
+              <w:rPr>
+                <w:b w:val="0"/>
+              </w:rPr>
+            </w:pPr>
+            <w:r>
+              <w:rPr>
+                <w:b w:val="0"/>
+              </w:rPr>
+              <w:t>cols</w:t>
+            </w:r>
+          </w:p>
+        </w:tc>
+        <w:tc>
+          <w:tcPr>
+            <w:tcW w:w="6605" w:type="dxa"/>
+          </w:tcPr>
+          <w:p>
+            <w:pPr>
+              <w:cnfStyle w:val="000000000000" w:firstRow="0" w:lastRow="0" w:firstColumn="0" w:lastColumn="0" w:oddVBand="0" w:evenVBand="0" w:oddHBand="0" w:evenHBand="0" w:firstRowFirstColumn="0" w:firstRowLastColumn="0" w:lastRowFirstColumn="0" w:lastRowLastColumn="0"/>
+            </w:pPr>
+            <w:r>
+              <w:t>A string containing the columns names for each row</w:t>
+            </w:r>
+          </w:p>
+        </w:tc>
+      </w:tr>
+      <w:tr>
+        <w:trPr>
+          <w:cnfStyle w:val="000000100000" w:firstRow="0" w:lastRow="0" w:firstColumn="0" w:lastColumn="0" w:oddVBand="0" w:evenVBand="0" w:oddHBand="1" w:evenHBand="0" w:firstRowFirstColumn="0" w:firstRowLastColumn="0" w:lastRowFirstColumn="0" w:lastRowLastColumn="0"/>
+          <w:trHeight w:val="255"/>
+        </w:trPr>
+        <w:tc>
+          <w:tcPr>
+            <w:cnfStyle w:val="001000000000" w:firstRow="0" w:lastRow="0" w:firstColumn="1" w:lastColumn="0" w:oddVBand="0" w:evenVBand="0" w:oddHBand="0" w:evenHBand="0" w:firstRowFirstColumn="0" w:firstRowLastColumn="0" w:lastRowFirstColumn="0" w:lastRowLastColumn="0"/>
+            <w:tcW w:w="2405" w:type="dxa"/>
+          </w:tcPr>
+          <w:p>
+            <w:pPr>
+              <w:rPr>
+                <w:b w:val="0"/>
+              </w:rPr>
+            </w:pPr>
+            <w:proofErr w:type="spellStart"/>
+            <w:r>
+              <w:rPr>
+                <w:b w:val="0"/>
+              </w:rPr>
+              <w:t>empty_seats_per_row</w:t>
+            </w:r>
+            <w:proofErr w:type="spellEnd"/>
+          </w:p>
+        </w:tc>
+        <w:tc>
+          <w:tcPr>
+            <w:tcW w:w="6605" w:type="dxa"/>
+          </w:tcPr>
+          <w:p>
+            <w:pPr>
+              <w:cnfStyle w:val="000000100000" w:firstRow="0" w:lastRow="0" w:firstColumn="0" w:lastColumn="0" w:oddVBand="0" w:evenVBand="0" w:oddHBand="1" w:evenHBand="0" w:firstRowFirstColumn="0" w:firstRowLastColumn="0" w:lastRowFirstColumn="0" w:lastRowLastColumn="0"/>
+            </w:pPr>
+            <w:r>
+              <w:t>A dictionary showing row numbers and their associated number of empty seats.</w:t>
+            </w:r>
+          </w:p>
+        </w:tc>
+      </w:tr>
+    </w:tbl>
+    <w:p/>
     <w:p>
+      <w:pPr>
+        <w:pStyle w:val="Heading3"/>
+      </w:pPr>
       <w:r>
-        <w:rPr>
-          <w:i/>
-        </w:rPr>
-        <w:t xml:space="preserve">Test Description: </w:t>
-      </w:r>
-      <w:r>
-        <w:t xml:space="preserve">UT1 </w:t>
-      </w:r>
-      <w:r>
-        <w:t>looks through a completely empty airline (i.e. all rows have a dictionary value of 4</w:t>
-      </w:r>
-      <w:r>
-        <w:t>) and attempts to find a row when the corresponding e constant value is 2.</w:t>
+        <w:t>Outputs</w:t>
       </w:r>
     </w:p>
+    <w:tbl>
+      <w:tblPr>
+        <w:tblStyle w:val="PlainTable1"/>
+        <w:tblW w:w="0" w:type="auto"/>
+        <w:tblLook w:val="04A0" w:firstRow="1" w:lastRow="0" w:firstColumn="1" w:lastColumn="0" w:noHBand="0" w:noVBand="1"/>
+      </w:tblPr>
+      <w:tblGrid>
+        <w:gridCol w:w="2263"/>
+        <w:gridCol w:w="6747"/>
+      </w:tblGrid>
+      <w:tr>
+        <w:trPr>
+          <w:cnfStyle w:val="100000000000" w:firstRow="1" w:lastRow="0" w:firstColumn="0" w:lastColumn="0" w:oddVBand="0" w:evenVBand="0" w:oddHBand="0" w:evenHBand="0" w:firstRowFirstColumn="0" w:firstRowLastColumn="0" w:lastRowFirstColumn="0" w:lastRowLastColumn="0"/>
+        </w:trPr>
+        <w:tc>
+          <w:tcPr>
+            <w:cnfStyle w:val="001000000000" w:firstRow="0" w:lastRow="0" w:firstColumn="1" w:lastColumn="0" w:oddVBand="0" w:evenVBand="0" w:oddHBand="0" w:evenHBand="0" w:firstRowFirstColumn="0" w:firstRowLastColumn="0" w:lastRowFirstColumn="0" w:lastRowLastColumn="0"/>
+            <w:tcW w:w="2263" w:type="dxa"/>
+          </w:tcPr>
+          <w:p>
+            <w:pPr>
+              <w:spacing w:line="240" w:lineRule="auto"/>
+            </w:pPr>
+            <w:r>
+              <w:t>Variable</w:t>
+            </w:r>
+          </w:p>
+        </w:tc>
+        <w:tc>
+          <w:tcPr>
+            <w:tcW w:w="6747" w:type="dxa"/>
+          </w:tcPr>
+          <w:p>
+            <w:pPr>
+              <w:spacing w:line="240" w:lineRule="auto"/>
+              <w:cnfStyle w:val="100000000000" w:firstRow="1" w:lastRow="0" w:firstColumn="0" w:lastColumn="0" w:oddVBand="0" w:evenVBand="0" w:oddHBand="0" w:evenHBand="0" w:firstRowFirstColumn="0" w:firstRowLastColumn="0" w:lastRowFirstColumn="0" w:lastRowLastColumn="0"/>
+            </w:pPr>
+            <w:r>
+              <w:t>Description</w:t>
+            </w:r>
+          </w:p>
+        </w:tc>
+      </w:tr>
+      <w:tr>
+        <w:trPr>
+          <w:cnfStyle w:val="000000100000" w:firstRow="0" w:lastRow="0" w:firstColumn="0" w:lastColumn="0" w:oddVBand="0" w:evenVBand="0" w:oddHBand="1" w:evenHBand="0" w:firstRowFirstColumn="0" w:firstRowLastColumn="0" w:lastRowFirstColumn="0" w:lastRowLastColumn="0"/>
+          <w:trHeight w:val="339"/>
+        </w:trPr>
+        <w:tc>
+          <w:tcPr>
+            <w:cnfStyle w:val="001000000000" w:firstRow="0" w:lastRow="0" w:firstColumn="1" w:lastColumn="0" w:oddVBand="0" w:evenVBand="0" w:oddHBand="0" w:evenHBand="0" w:firstRowFirstColumn="0" w:firstRowLastColumn="0" w:lastRowFirstColumn="0" w:lastRowLastColumn="0"/>
+            <w:tcW w:w="2263" w:type="dxa"/>
+          </w:tcPr>
+          <w:p>
+            <w:pPr>
+              <w:rPr>
+                <w:b w:val="0"/>
+              </w:rPr>
+            </w:pPr>
+            <w:proofErr w:type="spellStart"/>
+            <w:r>
+              <w:rPr>
+                <w:b w:val="0"/>
+              </w:rPr>
+              <w:t>allocation_order</w:t>
+            </w:r>
+            <w:proofErr w:type="spellEnd"/>
+          </w:p>
+        </w:tc>
+        <w:tc>
+          <w:tcPr>
+            <w:tcW w:w="6747" w:type="dxa"/>
+          </w:tcPr>
+          <w:p>
+            <w:pPr>
+              <w:cnfStyle w:val="000000100000" w:firstRow="0" w:lastRow="0" w:firstColumn="0" w:lastColumn="0" w:oddVBand="0" w:evenVBand="0" w:oddHBand="1" w:evenHBand="0" w:firstRowFirstColumn="0" w:firstRowLastColumn="0" w:lastRowFirstColumn="0" w:lastRowLastColumn="0"/>
+            </w:pPr>
+            <w:r>
+              <w:rPr>
+                <w:rFonts w:asciiTheme="majorHAnsi" w:hAnsiTheme="majorHAnsi" w:cstheme="majorBidi"/>
+              </w:rPr>
+              <w:t>Sets a list of booking sizes that will be grouped together</w:t>
+            </w:r>
+          </w:p>
+        </w:tc>
+      </w:tr>
+    </w:tbl>
+    <w:p/>
     <w:p>
+      <w:pPr>
+        <w:pStyle w:val="Heading3"/>
+      </w:pPr>
       <w:r>
-        <w:rPr>
-          <w:i/>
-        </w:rPr>
-        <w:t>Expected Output:</w:t>
-      </w:r>
-      <w:r>
-        <w:t xml:space="preserve"> (False, 0) – As no rows containing 5 (number of passengers (3) plus e (2) are available.</w:t>
+        <w:t>Unit Tests</w:t>
       </w:r>
     </w:p>
-    <w:p>
-      <w:pPr>
-        <w:rPr>
-          <w:b/>
-        </w:rPr>
-      </w:pPr>
-      <w:r>
-        <w:rPr>
-          <w:i/>
-        </w:rPr>
-        <w:t>Unit Test Status:</w:t>
-      </w:r>
-      <w:r>
-        <w:t xml:space="preserve"> </w:t>
-      </w:r>
-      <w:r>
-        <w:rPr>
-          <w:b/>
-        </w:rPr>
-        <w:t>PASSED</w:t>
-      </w:r>
-    </w:p>
-    <w:p>
-      <w:pPr>
-        <w:rPr>
-          <w:b/>
-        </w:rPr>
-      </w:pPr>
-    </w:p>
-    <w:p>
-      <w:r>
-        <w:rPr>
-          <w:b/>
-        </w:rPr>
-        <w:t xml:space="preserve">Unit Test </w:t>
-      </w:r>
-      <w:r>
-        <w:rPr>
-          <w:b/>
-        </w:rPr>
-        <w:t>2</w:t>
-      </w:r>
-    </w:p>
-    <w:p>
-      <w:r>
-        <w:rPr>
-          <w:i/>
-        </w:rPr>
-        <w:t xml:space="preserve">Test Description: </w:t>
-      </w:r>
-      <w:r>
-        <w:t>UT2</w:t>
-      </w:r>
-      <w:r>
-        <w:t xml:space="preserve"> </w:t>
-      </w:r>
-      <w:r>
-        <w:t xml:space="preserve">again </w:t>
-      </w:r>
-      <w:r>
-        <w:t>looks through a completely empty airline (i.e. all rows have a dictionary value of 4) and attempts to find a row when the corresponding e constant</w:t>
-      </w:r>
-      <w:r>
-        <w:t xml:space="preserve"> value is 1</w:t>
-      </w:r>
-      <w:r>
-        <w:t>.</w:t>
-      </w:r>
-    </w:p>
-    <w:p>
-      <w:r>
-        <w:rPr>
-          <w:i/>
-        </w:rPr>
-        <w:t>Expected Output:</w:t>
-      </w:r>
-      <w:r>
-        <w:t xml:space="preserve"> (True, 1</w:t>
-      </w:r>
-      <w:r>
-        <w:t xml:space="preserve">) </w:t>
-      </w:r>
-    </w:p>
-    <w:p>
-      <w:pPr>
-        <w:rPr>
-          <w:b/>
-        </w:rPr>
-      </w:pPr>
-      <w:r>
-        <w:rPr>
-          <w:i/>
-        </w:rPr>
-        <w:t>Unit Test Status:</w:t>
-      </w:r>
-      <w:r>
-        <w:t xml:space="preserve"> </w:t>
-      </w:r>
-      <w:r>
-        <w:rPr>
-          <w:b/>
-        </w:rPr>
-        <w:t>PASSED</w:t>
-      </w:r>
-    </w:p>
-    <w:p>
-      <w:pPr>
-        <w:rPr>
-          <w:b/>
-        </w:rPr>
-      </w:pPr>
-    </w:p>
-    <w:p>
-      <w:pPr>
-        <w:rPr>
-          <w:b/>
-        </w:rPr>
-      </w:pPr>
-    </w:p>
-    <w:p>
-      <w:r>
-        <w:rPr>
-          <w:b/>
-        </w:rPr>
-        <w:t xml:space="preserve">Unit Test </w:t>
-      </w:r>
-      <w:r>
-        <w:rPr>
-          <w:b/>
-        </w:rPr>
-        <w:t>3</w:t>
-      </w:r>
-    </w:p>
-    <w:p>
-      <w:r>
-        <w:rPr>
-          <w:i/>
-        </w:rPr>
-        <w:t xml:space="preserve">Test Description: </w:t>
-      </w:r>
-      <w:r>
-        <w:t>UT3 looks through a partially empty airline and attempts to find a row when the corresponding e constant value is 1.</w:t>
-      </w:r>
-    </w:p>
-    <w:p>
-      <w:r>
-        <w:rPr>
-          <w:i/>
-        </w:rPr>
-        <w:t>Expected Output:</w:t>
-      </w:r>
-      <w:r>
-        <w:t xml:space="preserve"> (True, 5</w:t>
-      </w:r>
-      <w:r>
-        <w:t xml:space="preserve">) </w:t>
-      </w:r>
-    </w:p>
-    <w:p>
-      <w:pPr>
-        <w:rPr>
-          <w:b/>
-        </w:rPr>
-      </w:pPr>
-      <w:r>
-        <w:rPr>
-          <w:i/>
-        </w:rPr>
-        <w:t>Unit Test Status:</w:t>
-      </w:r>
-      <w:r>
-        <w:t xml:space="preserve"> </w:t>
-      </w:r>
-      <w:r>
-        <w:rPr>
-          <w:b/>
-        </w:rPr>
-        <w:t>PASSED</w:t>
-      </w:r>
-    </w:p>
-    <w:p>
-      <w:pPr>
-        <w:rPr>
-          <w:b/>
-        </w:rPr>
-      </w:pPr>
-    </w:p>
+    <w:tbl>
+      <w:tblPr>
+        <w:tblStyle w:val="PlainTable1"/>
+        <w:tblW w:w="0" w:type="auto"/>
+        <w:tblLook w:val="04A0" w:firstRow="1" w:lastRow="0" w:firstColumn="1" w:lastColumn="0" w:noHBand="0" w:noVBand="1"/>
+      </w:tblPr>
+      <w:tblGrid>
+        <w:gridCol w:w="2263"/>
+        <w:gridCol w:w="6747"/>
+      </w:tblGrid>
+      <w:tr>
+        <w:trPr>
+          <w:cnfStyle w:val="100000000000" w:firstRow="1" w:lastRow="0" w:firstColumn="0" w:lastColumn="0" w:oddVBand="0" w:evenVBand="0" w:oddHBand="0" w:evenHBand="0" w:firstRowFirstColumn="0" w:firstRowLastColumn="0" w:lastRowFirstColumn="0" w:lastRowLastColumn="0"/>
+          <w:trHeight w:val="339"/>
+        </w:trPr>
+        <w:tc>
+          <w:tcPr>
+            <w:cnfStyle w:val="001000000000" w:firstRow="0" w:lastRow="0" w:firstColumn="1" w:lastColumn="0" w:oddVBand="0" w:evenVBand="0" w:oddHBand="0" w:evenHBand="0" w:firstRowFirstColumn="0" w:firstRowLastColumn="0" w:lastRowFirstColumn="0" w:lastRowLastColumn="0"/>
+            <w:tcW w:w="2263" w:type="dxa"/>
+          </w:tcPr>
+          <w:p>
+            <w:pPr>
+              <w:rPr>
+                <w:b w:val="0"/>
+              </w:rPr>
+            </w:pPr>
+            <w:r>
+              <w:rPr>
+                <w:b w:val="0"/>
+              </w:rPr>
+              <w:t>Test Description</w:t>
+            </w:r>
+          </w:p>
+        </w:tc>
+        <w:tc>
+          <w:tcPr>
+            <w:tcW w:w="6747" w:type="dxa"/>
+          </w:tcPr>
+          <w:p>
+            <w:pPr>
+              <w:cnfStyle w:val="100000000000" w:firstRow="1" w:lastRow="0" w:firstColumn="0" w:lastColumn="0" w:oddVBand="0" w:evenVBand="0" w:oddHBand="0" w:evenHBand="0" w:firstRowFirstColumn="0" w:firstRowLastColumn="0" w:lastRowFirstColumn="0" w:lastRowLastColumn="0"/>
+              <w:rPr>
+                <w:b w:val="0"/>
+              </w:rPr>
+            </w:pPr>
+            <w:r>
+              <w:rPr>
+                <w:b w:val="0"/>
+              </w:rPr>
+              <w:t>UT1 tries to allocate 3 passengers to an empty airplane of width 4. A list containing the number 3 is expected to be returned</w:t>
+            </w:r>
+          </w:p>
+        </w:tc>
+      </w:tr>
+      <w:tr>
+        <w:trPr>
+          <w:cnfStyle w:val="000000100000" w:firstRow="0" w:lastRow="0" w:firstColumn="0" w:lastColumn="0" w:oddVBand="0" w:evenVBand="0" w:oddHBand="1" w:evenHBand="0" w:firstRowFirstColumn="0" w:firstRowLastColumn="0" w:lastRowFirstColumn="0" w:lastRowLastColumn="0"/>
+        </w:trPr>
+        <w:tc>
+          <w:tcPr>
+            <w:cnfStyle w:val="001000000000" w:firstRow="0" w:lastRow="0" w:firstColumn="1" w:lastColumn="0" w:oddVBand="0" w:evenVBand="0" w:oddHBand="0" w:evenHBand="0" w:firstRowFirstColumn="0" w:firstRowLastColumn="0" w:lastRowFirstColumn="0" w:lastRowLastColumn="0"/>
+            <w:tcW w:w="2263" w:type="dxa"/>
+          </w:tcPr>
+          <w:p>
+            <w:pPr>
+              <w:rPr>
+                <w:b w:val="0"/>
+              </w:rPr>
+            </w:pPr>
+            <w:r>
+              <w:rPr>
+                <w:b w:val="0"/>
+              </w:rPr>
+              <w:t>Results</w:t>
+            </w:r>
+          </w:p>
+        </w:tc>
+        <w:tc>
+          <w:tcPr>
+            <w:tcW w:w="6747" w:type="dxa"/>
+          </w:tcPr>
+          <w:p>
+            <w:pPr>
+              <w:cnfStyle w:val="000000100000" w:firstRow="0" w:lastRow="0" w:firstColumn="0" w:lastColumn="0" w:oddVBand="0" w:evenVBand="0" w:oddHBand="1" w:evenHBand="0" w:firstRowFirstColumn="0" w:firstRowLastColumn="0" w:lastRowFirstColumn="0" w:lastRowLastColumn="0"/>
+            </w:pPr>
+            <w:r>
+              <w:t>Test Passed</w:t>
+            </w:r>
+          </w:p>
+        </w:tc>
+      </w:tr>
+      <w:tr>
+        <w:tc>
+          <w:tcPr>
+            <w:cnfStyle w:val="001000000000" w:firstRow="0" w:lastRow="0" w:firstColumn="1" w:lastColumn="0" w:oddVBand="0" w:evenVBand="0" w:oddHBand="0" w:evenHBand="0" w:firstRowFirstColumn="0" w:firstRowLastColumn="0" w:lastRowFirstColumn="0" w:lastRowLastColumn="0"/>
+            <w:tcW w:w="2263" w:type="dxa"/>
+          </w:tcPr>
+          <w:p>
+            <w:pPr>
+              <w:rPr>
+                <w:b w:val="0"/>
+              </w:rPr>
+            </w:pPr>
+            <w:r>
+              <w:rPr>
+                <w:b w:val="0"/>
+              </w:rPr>
+              <w:t>Test Description</w:t>
+            </w:r>
+          </w:p>
+        </w:tc>
+        <w:tc>
+          <w:tcPr>
+            <w:tcW w:w="6747" w:type="dxa"/>
+          </w:tcPr>
+          <w:p>
+            <w:pPr>
+              <w:cnfStyle w:val="000000000000" w:firstRow="0" w:lastRow="0" w:firstColumn="0" w:lastColumn="0" w:oddVBand="0" w:evenVBand="0" w:oddHBand="0" w:evenHBand="0" w:firstRowFirstColumn="0" w:firstRowLastColumn="0" w:lastRowFirstColumn="0" w:lastRowLastColumn="0"/>
+            </w:pPr>
+            <w:r>
+              <w:t xml:space="preserve">UT2 tries to allocate 5 people to an empty airplane of width 4. A list containing the numbers 4 and 1 are expected to be returned. </w:t>
+            </w:r>
+          </w:p>
+        </w:tc>
+      </w:tr>
+      <w:tr>
+        <w:trPr>
+          <w:cnfStyle w:val="000000100000" w:firstRow="0" w:lastRow="0" w:firstColumn="0" w:lastColumn="0" w:oddVBand="0" w:evenVBand="0" w:oddHBand="1" w:evenHBand="0" w:firstRowFirstColumn="0" w:firstRowLastColumn="0" w:lastRowFirstColumn="0" w:lastRowLastColumn="0"/>
+          <w:trHeight w:val="466"/>
+        </w:trPr>
+        <w:tc>
+          <w:tcPr>
+            <w:cnfStyle w:val="001000000000" w:firstRow="0" w:lastRow="0" w:firstColumn="1" w:lastColumn="0" w:oddVBand="0" w:evenVBand="0" w:oddHBand="0" w:evenHBand="0" w:firstRowFirstColumn="0" w:firstRowLastColumn="0" w:lastRowFirstColumn="0" w:lastRowLastColumn="0"/>
+            <w:tcW w:w="2263" w:type="dxa"/>
+          </w:tcPr>
+          <w:p>
+            <w:pPr>
+              <w:rPr>
+                <w:b w:val="0"/>
+              </w:rPr>
+            </w:pPr>
+            <w:r>
+              <w:rPr>
+                <w:b w:val="0"/>
+              </w:rPr>
+              <w:t>Results</w:t>
+            </w:r>
+          </w:p>
+        </w:tc>
+        <w:tc>
+          <w:tcPr>
+            <w:tcW w:w="6747" w:type="dxa"/>
+          </w:tcPr>
+          <w:p>
+            <w:pPr>
+              <w:cnfStyle w:val="000000100000" w:firstRow="0" w:lastRow="0" w:firstColumn="0" w:lastColumn="0" w:oddVBand="0" w:evenVBand="0" w:oddHBand="1" w:evenHBand="0" w:firstRowFirstColumn="0" w:firstRowLastColumn="0" w:lastRowFirstColumn="0" w:lastRowLastColumn="0"/>
+            </w:pPr>
+            <w:r>
+              <w:t>Test Passed</w:t>
+            </w:r>
+          </w:p>
+        </w:tc>
+      </w:tr>
+      <w:tr>
+        <w:trPr>
+          <w:trHeight w:val="466"/>
+        </w:trPr>
+        <w:tc>
+          <w:tcPr>
+            <w:cnfStyle w:val="001000000000" w:firstRow="0" w:lastRow="0" w:firstColumn="1" w:lastColumn="0" w:oddVBand="0" w:evenVBand="0" w:oddHBand="0" w:evenHBand="0" w:firstRowFirstColumn="0" w:firstRowLastColumn="0" w:lastRowFirstColumn="0" w:lastRowLastColumn="0"/>
+            <w:tcW w:w="2263" w:type="dxa"/>
+          </w:tcPr>
+          <w:p>
+            <w:pPr>
+              <w:rPr>
+                <w:b w:val="0"/>
+              </w:rPr>
+            </w:pPr>
+            <w:r>
+              <w:rPr>
+                <w:b w:val="0"/>
+              </w:rPr>
+              <w:t>Test Description</w:t>
+            </w:r>
+          </w:p>
+        </w:tc>
+        <w:tc>
+          <w:tcPr>
+            <w:tcW w:w="6747" w:type="dxa"/>
+          </w:tcPr>
+          <w:p>
+            <w:pPr>
+              <w:cnfStyle w:val="000000000000" w:firstRow="0" w:lastRow="0" w:firstColumn="0" w:lastColumn="0" w:oddVBand="0" w:evenVBand="0" w:oddHBand="0" w:evenHBand="0" w:firstRowFirstColumn="0" w:firstRowLastColumn="0" w:lastRowFirstColumn="0" w:lastRowLastColumn="0"/>
+            </w:pPr>
+            <w:r>
+              <w:t>UT3 tries to allocate 4 seats to a partially booked airplane of width 4. A list containing the number 4 and 1 is expected to be returned.</w:t>
+            </w:r>
+          </w:p>
+        </w:tc>
+      </w:tr>
+      <w:tr>
+        <w:trPr>
+          <w:cnfStyle w:val="000000100000" w:firstRow="0" w:lastRow="0" w:firstColumn="0" w:lastColumn="0" w:oddVBand="0" w:evenVBand="0" w:oddHBand="1" w:evenHBand="0" w:firstRowFirstColumn="0" w:firstRowLastColumn="0" w:lastRowFirstColumn="0" w:lastRowLastColumn="0"/>
+          <w:trHeight w:val="466"/>
+        </w:trPr>
+        <w:tc>
+          <w:tcPr>
+            <w:cnfStyle w:val="001000000000" w:firstRow="0" w:lastRow="0" w:firstColumn="1" w:lastColumn="0" w:oddVBand="0" w:evenVBand="0" w:oddHBand="0" w:evenHBand="0" w:firstRowFirstColumn="0" w:firstRowLastColumn="0" w:lastRowFirstColumn="0" w:lastRowLastColumn="0"/>
+            <w:tcW w:w="2263" w:type="dxa"/>
+          </w:tcPr>
+          <w:p>
+            <w:pPr>
+              <w:rPr>
+                <w:b w:val="0"/>
+              </w:rPr>
+            </w:pPr>
+            <w:r>
+              <w:rPr>
+                <w:b w:val="0"/>
+              </w:rPr>
+              <w:t>Results</w:t>
+            </w:r>
+          </w:p>
+        </w:tc>
+        <w:tc>
+          <w:tcPr>
+            <w:tcW w:w="6747" w:type="dxa"/>
+          </w:tcPr>
+          <w:p>
+            <w:pPr>
+              <w:cnfStyle w:val="000000100000" w:firstRow="0" w:lastRow="0" w:firstColumn="0" w:lastColumn="0" w:oddVBand="0" w:evenVBand="0" w:oddHBand="1" w:evenHBand="0" w:firstRowFirstColumn="0" w:firstRowLastColumn="0" w:lastRowFirstColumn="0" w:lastRowLastColumn="0"/>
+            </w:pPr>
+            <w:r>
+              <w:t>Test Passed</w:t>
+            </w:r>
+          </w:p>
+        </w:tc>
+      </w:tr>
+    </w:tbl>
+    <w:p/>
+    <w:p/>
     <w:p>
       <w:pPr>
         <w:rPr>
@@ -1268,7 +2039,6 @@
     </w:p>
     <w:p>
       <w:pPr>
-        <w:spacing w:after="200" w:line="276" w:lineRule="auto"/>
         <w:rPr>
           <w:rFonts w:asciiTheme="majorHAnsi" w:eastAsiaTheme="majorEastAsia" w:hAnsiTheme="majorHAnsi" w:cstheme="majorBidi"/>
           <w:bCs/>
@@ -1296,7 +2066,7 @@
     </w:p>
     <w:p>
       <w:pPr>
-        <w:pStyle w:val="Heading1"/>
+        <w:pStyle w:val="Heading2"/>
       </w:pPr>
       <w:r>
         <w:t>Clean database functionality</w:t>
@@ -1304,7 +2074,7 @@
     </w:p>
     <w:p>
       <w:pPr>
-        <w:pStyle w:val="Heading2"/>
+        <w:pStyle w:val="Heading3"/>
       </w:pPr>
       <w:r>
         <w:t>Test Case 1</w:t>
@@ -1514,7 +2284,7 @@
     <w:p/>
     <w:p>
       <w:pPr>
-        <w:pStyle w:val="Heading2"/>
+        <w:pStyle w:val="Heading3"/>
       </w:pPr>
       <w:r>
         <w:t>Test Case 2</w:t>
@@ -1699,7 +2469,7 @@
     <w:p/>
     <w:p>
       <w:pPr>
-        <w:pStyle w:val="Heading1"/>
+        <w:pStyle w:val="Heading2"/>
       </w:pPr>
       <w:r>
         <w:t>Passenger Assignment Functionality</w:t>
@@ -1711,54 +2481,8 @@
       </w:r>
     </w:p>
     <w:p>
-      <w:r>
-        <w:t>Test cases:</w:t>
-      </w:r>
-    </w:p>
-    <w:p>
-      <w:r>
-        <w:t xml:space="preserve">Large booking file – large </w:t>
-      </w:r>
-      <w:proofErr w:type="spellStart"/>
-      <w:r>
-        <w:t>db</w:t>
-      </w:r>
-      <w:proofErr w:type="spellEnd"/>
-    </w:p>
-    <w:p>
-      <w:r>
-        <w:t xml:space="preserve">Large booking file – narrow </w:t>
-      </w:r>
-      <w:proofErr w:type="spellStart"/>
-      <w:r>
-        <w:t>db</w:t>
-      </w:r>
-      <w:proofErr w:type="spellEnd"/>
-    </w:p>
-    <w:p>
-      <w:r>
-        <w:t xml:space="preserve">Booking file – empty seating table in </w:t>
-      </w:r>
-      <w:proofErr w:type="spellStart"/>
-      <w:r>
-        <w:t>db</w:t>
-      </w:r>
-      <w:proofErr w:type="spellEnd"/>
-      <w:r>
-        <w:t xml:space="preserve"> (erroneous </w:t>
-      </w:r>
-      <w:proofErr w:type="spellStart"/>
-      <w:r>
-        <w:t>db</w:t>
-      </w:r>
-      <w:proofErr w:type="spellEnd"/>
-      <w:r>
-        <w:t>)</w:t>
-      </w:r>
-    </w:p>
-    <w:p>
-      <w:pPr>
-        <w:pStyle w:val="Heading2"/>
+      <w:pPr>
+        <w:pStyle w:val="Heading3"/>
       </w:pPr>
       <w:r>
         <w:t xml:space="preserve">Test Case </w:t>
@@ -1985,18 +2709,10 @@
     </w:tbl>
     <w:p>
       <w:pPr>
-        <w:pStyle w:val="Heading2"/>
-      </w:pPr>
-    </w:p>
-    <w:p>
-      <w:pPr>
-        <w:pStyle w:val="Heading2"/>
+        <w:pStyle w:val="Heading3"/>
       </w:pPr>
       <w:r>
-        <w:t xml:space="preserve">Test Case </w:t>
-      </w:r>
-      <w:r>
-        <w:t>2</w:t>
+        <w:t>Test Case 2</w:t>
       </w:r>
     </w:p>
     <w:tbl>
@@ -2034,10 +2750,7 @@
               <w:cnfStyle w:val="100000000000" w:firstRow="1" w:lastRow="0" w:firstColumn="0" w:lastColumn="0" w:oddVBand="0" w:evenVBand="0" w:oddHBand="0" w:evenHBand="0" w:firstRowFirstColumn="0" w:firstRowLastColumn="0" w:lastRowFirstColumn="0" w:lastRowLastColumn="0"/>
             </w:pPr>
             <w:r>
-              <w:t>Small</w:t>
-            </w:r>
-            <w:r>
-              <w:t xml:space="preserve"> Booking File/Small Seating Table </w:t>
+              <w:t xml:space="preserve">Small Booking File/Small Seating Table </w:t>
             </w:r>
           </w:p>
         </w:tc>
@@ -2218,34 +2931,17 @@
     </w:tbl>
     <w:p>
       <w:pPr>
-        <w:pStyle w:val="Heading2"/>
-      </w:pPr>
-    </w:p>
-    <w:p>
-      <w:pPr>
-        <w:spacing w:after="200" w:line="276" w:lineRule="auto"/>
+        <w:pStyle w:val="Heading3"/>
         <w:rPr>
-          <w:rFonts w:asciiTheme="majorHAnsi" w:eastAsiaTheme="majorEastAsia" w:hAnsiTheme="majorHAnsi" w:cstheme="majorBidi"/>
-          <w:b/>
-          <w:bCs/>
           <w:color w:val="A5A5A5" w:themeColor="accent3"/>
           <w:sz w:val="28"/>
           <w:szCs w:val="26"/>
         </w:rPr>
       </w:pPr>
+      <w:bookmarkStart w:id="0" w:name="_GoBack"/>
+      <w:bookmarkEnd w:id="0"/>
       <w:r>
-        <w:br w:type="page"/>
-      </w:r>
-    </w:p>
-    <w:p>
-      <w:pPr>
-        <w:pStyle w:val="Heading2"/>
-      </w:pPr>
-      <w:r>
-        <w:t xml:space="preserve">Test Case </w:t>
-      </w:r>
-      <w:r>
-        <w:t>3</w:t>
+        <w:t>Test Case 3</w:t>
       </w:r>
     </w:p>
     <w:tbl>
@@ -2312,22 +3008,13 @@
               <w:cnfStyle w:val="000000100000" w:firstRow="0" w:lastRow="0" w:firstColumn="0" w:lastColumn="0" w:oddVBand="0" w:evenVBand="0" w:oddHBand="1" w:evenHBand="0" w:firstRowFirstColumn="0" w:firstRowLastColumn="0" w:lastRowFirstColumn="0" w:lastRowLastColumn="0"/>
             </w:pPr>
             <w:r>
-              <w:t xml:space="preserve">DB: </w:t>
-            </w:r>
-            <w:r>
-              <w:t>test_db_2</w:t>
+              <w:t>DB: test_db_2</w:t>
             </w:r>
             <w:r>
               <w:t>.db</w:t>
             </w:r>
             <w:r>
-              <w:t xml:space="preserve"> </w:t>
-            </w:r>
-            <w:r>
-              <w:t>- 60 possible seats</w:t>
-            </w:r>
-            <w:r>
-              <w:t>, rows are two seats wide (AB)</w:t>
+              <w:t xml:space="preserve"> - 60 possible seats, rows are two seats wide (AB)</w:t>
             </w:r>
           </w:p>
           <w:p>
@@ -2361,10 +3048,7 @@
               <w:cnfStyle w:val="000000000000" w:firstRow="0" w:lastRow="0" w:firstColumn="0" w:lastColumn="0" w:oddVBand="0" w:evenVBand="0" w:oddHBand="0" w:evenHBand="0" w:firstRowFirstColumn="0" w:firstRowLastColumn="0" w:lastRowFirstColumn="0" w:lastRowLastColumn="0"/>
             </w:pPr>
             <w:r>
-              <w:t xml:space="preserve">Passengers Refused: </w:t>
-            </w:r>
-            <w:r>
-              <w:t>156</w:t>
+              <w:t>Passengers Refused: 156</w:t>
             </w:r>
           </w:p>
           <w:p>
@@ -2463,13 +3147,10 @@
     </w:tbl>
     <w:p>
       <w:pPr>
-        <w:pStyle w:val="Heading2"/>
+        <w:pStyle w:val="Heading3"/>
       </w:pPr>
       <w:r>
-        <w:t xml:space="preserve">Test Case </w:t>
-      </w:r>
-      <w:r>
-        <w:t>4</w:t>
+        <w:t>Test Case 4</w:t>
       </w:r>
     </w:p>
     <w:tbl>
@@ -2690,7 +3371,7 @@
     </w:tbl>
     <w:p>
       <w:pPr>
-        <w:pStyle w:val="Heading2"/>
+        <w:pStyle w:val="Heading3"/>
       </w:pPr>
       <w:r>
         <w:t xml:space="preserve">Test Case </w:t>
@@ -2914,13 +3595,10 @@
     </w:tbl>
     <w:p>
       <w:pPr>
-        <w:pStyle w:val="Heading2"/>
+        <w:pStyle w:val="Heading3"/>
       </w:pPr>
       <w:r>
-        <w:t xml:space="preserve">Test Case </w:t>
-      </w:r>
-      <w:r>
-        <w:t>6</w:t>
+        <w:t>Test Case 6</w:t>
       </w:r>
     </w:p>
     <w:tbl>
@@ -3191,10 +3869,289 @@
         </w:tc>
       </w:tr>
     </w:tbl>
+    <w:p/>
     <w:p>
-      <w:bookmarkStart w:id="0" w:name="_GoBack"/>
-      <w:bookmarkEnd w:id="0"/>
+      <w:pPr>
+        <w:pStyle w:val="Heading2"/>
+      </w:pPr>
+      <w:r>
+        <w:t>Create database functionality</w:t>
+      </w:r>
     </w:p>
+    <w:p>
+      <w:pPr>
+        <w:pStyle w:val="Heading3"/>
+      </w:pPr>
+      <w:r>
+        <w:t>Test Case 1</w:t>
+      </w:r>
+    </w:p>
+    <w:tbl>
+      <w:tblPr>
+        <w:tblStyle w:val="PlainTable1"/>
+        <w:tblW w:w="0" w:type="auto"/>
+        <w:tblLook w:val="04A0" w:firstRow="1" w:lastRow="0" w:firstColumn="1" w:lastColumn="0" w:noHBand="0" w:noVBand="1"/>
+      </w:tblPr>
+      <w:tblGrid>
+        <w:gridCol w:w="2405"/>
+        <w:gridCol w:w="6605"/>
+      </w:tblGrid>
+      <w:tr>
+        <w:trPr>
+          <w:cnfStyle w:val="100000000000" w:firstRow="1" w:lastRow="0" w:firstColumn="0" w:lastColumn="0" w:oddVBand="0" w:evenVBand="0" w:oddHBand="0" w:evenHBand="0" w:firstRowFirstColumn="0" w:firstRowLastColumn="0" w:lastRowFirstColumn="0" w:lastRowLastColumn="0"/>
+          <w:trHeight w:val="95"/>
+        </w:trPr>
+        <w:tc>
+          <w:tcPr>
+            <w:cnfStyle w:val="001000000000" w:firstRow="0" w:lastRow="0" w:firstColumn="1" w:lastColumn="0" w:oddVBand="0" w:evenVBand="0" w:oddHBand="0" w:evenHBand="0" w:firstRowFirstColumn="0" w:firstRowLastColumn="0" w:lastRowFirstColumn="0" w:lastRowLastColumn="0"/>
+            <w:tcW w:w="2405" w:type="dxa"/>
+          </w:tcPr>
+          <w:p>
+            <w:r>
+              <w:t>Test Scenario</w:t>
+            </w:r>
+          </w:p>
+        </w:tc>
+        <w:tc>
+          <w:tcPr>
+            <w:tcW w:w="6605" w:type="dxa"/>
+          </w:tcPr>
+          <w:p>
+            <w:pPr>
+              <w:cnfStyle w:val="100000000000" w:firstRow="1" w:lastRow="0" w:firstColumn="0" w:lastColumn="0" w:oddVBand="0" w:evenVBand="0" w:oddHBand="0" w:evenHBand="0" w:firstRowFirstColumn="0" w:firstRowLastColumn="0" w:lastRowFirstColumn="0" w:lastRowLastColumn="0"/>
+            </w:pPr>
+            <w:r>
+              <w:t>Create test database</w:t>
+            </w:r>
+          </w:p>
+        </w:tc>
+      </w:tr>
+      <w:tr>
+        <w:trPr>
+          <w:cnfStyle w:val="000000100000" w:firstRow="0" w:lastRow="0" w:firstColumn="0" w:lastColumn="0" w:oddVBand="0" w:evenVBand="0" w:oddHBand="1" w:evenHBand="0" w:firstRowFirstColumn="0" w:firstRowLastColumn="0" w:lastRowFirstColumn="0" w:lastRowLastColumn="0"/>
+        </w:trPr>
+        <w:tc>
+          <w:tcPr>
+            <w:cnfStyle w:val="001000000000" w:firstRow="0" w:lastRow="0" w:firstColumn="1" w:lastColumn="0" w:oddVBand="0" w:evenVBand="0" w:oddHBand="0" w:evenHBand="0" w:firstRowFirstColumn="0" w:firstRowLastColumn="0" w:lastRowFirstColumn="0" w:lastRowLastColumn="0"/>
+            <w:tcW w:w="2405" w:type="dxa"/>
+          </w:tcPr>
+          <w:p>
+            <w:r>
+              <w:t>Input</w:t>
+            </w:r>
+          </w:p>
+        </w:tc>
+        <w:tc>
+          <w:tcPr>
+            <w:tcW w:w="6605" w:type="dxa"/>
+          </w:tcPr>
+          <w:p>
+            <w:pPr>
+              <w:cnfStyle w:val="000000100000" w:firstRow="0" w:lastRow="0" w:firstColumn="0" w:lastColumn="0" w:oddVBand="0" w:evenVBand="0" w:oddHBand="1" w:evenHBand="0" w:firstRowFirstColumn="0" w:firstRowLastColumn="0" w:lastRowFirstColumn="0" w:lastRowLastColumn="0"/>
+            </w:pPr>
+            <w:r>
+              <w:t xml:space="preserve">Db name: </w:t>
+            </w:r>
+            <w:proofErr w:type="spellStart"/>
+            <w:r>
+              <w:t>functional_test.</w:t>
+            </w:r>
+            <w:r>
+              <w:t>db</w:t>
+            </w:r>
+            <w:proofErr w:type="spellEnd"/>
+          </w:p>
+          <w:p>
+            <w:pPr>
+              <w:cnfStyle w:val="000000100000" w:firstRow="0" w:lastRow="0" w:firstColumn="0" w:lastColumn="0" w:oddVBand="0" w:evenVBand="0" w:oddHBand="1" w:evenHBand="0" w:firstRowFirstColumn="0" w:firstRowLastColumn="0" w:lastRowFirstColumn="0" w:lastRowLastColumn="0"/>
+            </w:pPr>
+            <w:r>
+              <w:t>Rows: 20</w:t>
+            </w:r>
+          </w:p>
+          <w:p>
+            <w:pPr>
+              <w:cnfStyle w:val="000000100000" w:firstRow="0" w:lastRow="0" w:firstColumn="0" w:lastColumn="0" w:oddVBand="0" w:evenVBand="0" w:oddHBand="1" w:evenHBand="0" w:firstRowFirstColumn="0" w:firstRowLastColumn="0" w:lastRowFirstColumn="0" w:lastRowLastColumn="0"/>
+            </w:pPr>
+            <w:r>
+              <w:t xml:space="preserve">Cols: </w:t>
+            </w:r>
+            <w:r>
+              <w:t>“ABCD”</w:t>
+            </w:r>
+          </w:p>
+        </w:tc>
+      </w:tr>
+      <w:tr>
+        <w:tc>
+          <w:tcPr>
+            <w:cnfStyle w:val="001000000000" w:firstRow="0" w:lastRow="0" w:firstColumn="1" w:lastColumn="0" w:oddVBand="0" w:evenVBand="0" w:oddHBand="0" w:evenHBand="0" w:firstRowFirstColumn="0" w:firstRowLastColumn="0" w:lastRowFirstColumn="0" w:lastRowLastColumn="0"/>
+            <w:tcW w:w="2405" w:type="dxa"/>
+          </w:tcPr>
+          <w:p>
+            <w:r>
+              <w:t>Expected Outcomes</w:t>
+            </w:r>
+          </w:p>
+        </w:tc>
+        <w:tc>
+          <w:tcPr>
+            <w:tcW w:w="6605" w:type="dxa"/>
+          </w:tcPr>
+          <w:p>
+            <w:pPr>
+              <w:cnfStyle w:val="000000000000" w:firstRow="0" w:lastRow="0" w:firstColumn="0" w:lastColumn="0" w:oddVBand="0" w:evenVBand="0" w:oddHBand="0" w:evenHBand="0" w:firstRowFirstColumn="0" w:firstRowLastColumn="0" w:lastRowFirstColumn="0" w:lastRowLastColumn="0"/>
+            </w:pPr>
+            <w:r>
+              <w:t>Database name “</w:t>
+            </w:r>
+            <w:proofErr w:type="spellStart"/>
+            <w:r>
+              <w:t>functional_test.</w:t>
+            </w:r>
+            <w:r>
+              <w:t>db</w:t>
+            </w:r>
+            <w:proofErr w:type="spellEnd"/>
+            <w:r>
+              <w:t>” should be created with 20 rows and for columns names “A”, “B”, “C” and “D”</w:t>
+            </w:r>
+          </w:p>
+        </w:tc>
+      </w:tr>
+      <w:tr>
+        <w:trPr>
+          <w:cnfStyle w:val="000000100000" w:firstRow="0" w:lastRow="0" w:firstColumn="0" w:lastColumn="0" w:oddVBand="0" w:evenVBand="0" w:oddHBand="1" w:evenHBand="0" w:firstRowFirstColumn="0" w:firstRowLastColumn="0" w:lastRowFirstColumn="0" w:lastRowLastColumn="0"/>
+        </w:trPr>
+        <w:tc>
+          <w:tcPr>
+            <w:cnfStyle w:val="001000000000" w:firstRow="0" w:lastRow="0" w:firstColumn="1" w:lastColumn="0" w:oddVBand="0" w:evenVBand="0" w:oddHBand="0" w:evenHBand="0" w:firstRowFirstColumn="0" w:firstRowLastColumn="0" w:lastRowFirstColumn="0" w:lastRowLastColumn="0"/>
+            <w:tcW w:w="2405" w:type="dxa"/>
+          </w:tcPr>
+          <w:p>
+            <w:r>
+              <w:t>Results</w:t>
+            </w:r>
+          </w:p>
+        </w:tc>
+        <w:tc>
+          <w:tcPr>
+            <w:tcW w:w="6605" w:type="dxa"/>
+          </w:tcPr>
+          <w:p>
+            <w:pPr>
+              <w:cnfStyle w:val="000000100000" w:firstRow="0" w:lastRow="0" w:firstColumn="0" w:lastColumn="0" w:oddVBand="0" w:evenVBand="0" w:oddHBand="1" w:evenHBand="0" w:firstRowFirstColumn="0" w:firstRowLastColumn="0" w:lastRowFirstColumn="0" w:lastRowLastColumn="0"/>
+            </w:pPr>
+            <w:r>
+              <w:rPr>
+                <w:noProof/>
+              </w:rPr>
+              <w:drawing>
+                <wp:inline distT="0" distB="0" distL="0" distR="0" wp14:anchorId="6020D231" wp14:editId="27A9631F">
+                  <wp:extent cx="2578100" cy="546100"/>
+                  <wp:effectExtent l="0" t="0" r="12700" b="12700"/>
+                  <wp:docPr id="1" name="Picture 1"/>
+                  <wp:cNvGraphicFramePr>
+                    <a:graphicFrameLocks xmlns:a="http://schemas.openxmlformats.org/drawingml/2006/main" noChangeAspect="1"/>
+                  </wp:cNvGraphicFramePr>
+                  <a:graphic xmlns:a="http://schemas.openxmlformats.org/drawingml/2006/main">
+                    <a:graphicData uri="http://schemas.openxmlformats.org/drawingml/2006/picture">
+                      <pic:pic xmlns:pic="http://schemas.openxmlformats.org/drawingml/2006/picture">
+                        <pic:nvPicPr>
+                          <pic:cNvPr id="1" name="Screen Shot 2017-02-12 at 10.59.37.png"/>
+                          <pic:cNvPicPr/>
+                        </pic:nvPicPr>
+                        <pic:blipFill>
+                          <a:blip r:embed="rId15">
+                            <a:extLst>
+                              <a:ext uri="{28A0092B-C50C-407E-A947-70E740481C1C}">
+                                <a14:useLocalDpi xmlns:a14="http://schemas.microsoft.com/office/drawing/2010/main" val="0"/>
+                              </a:ext>
+                            </a:extLst>
+                          </a:blip>
+                          <a:stretch>
+                            <a:fillRect/>
+                          </a:stretch>
+                        </pic:blipFill>
+                        <pic:spPr>
+                          <a:xfrm>
+                            <a:off x="0" y="0"/>
+                            <a:ext cx="2578100" cy="546100"/>
+                          </a:xfrm>
+                          <a:prstGeom prst="rect">
+                            <a:avLst/>
+                          </a:prstGeom>
+                        </pic:spPr>
+                      </pic:pic>
+                    </a:graphicData>
+                  </a:graphic>
+                </wp:inline>
+              </w:drawing>
+            </w:r>
+          </w:p>
+          <w:p>
+            <w:pPr>
+              <w:cnfStyle w:val="000000100000" w:firstRow="0" w:lastRow="0" w:firstColumn="0" w:lastColumn="0" w:oddVBand="0" w:evenVBand="0" w:oddHBand="1" w:evenHBand="0" w:firstRowFirstColumn="0" w:firstRowLastColumn="0" w:lastRowFirstColumn="0" w:lastRowLastColumn="0"/>
+            </w:pPr>
+            <w:r>
+              <w:rPr>
+                <w:noProof/>
+              </w:rPr>
+              <w:drawing>
+                <wp:inline distT="0" distB="0" distL="0" distR="0" wp14:anchorId="06B704F8" wp14:editId="5C1DBC1D">
+                  <wp:extent cx="3365500" cy="406400"/>
+                  <wp:effectExtent l="0" t="0" r="12700" b="0"/>
+                  <wp:docPr id="3" name="Picture 3"/>
+                  <wp:cNvGraphicFramePr>
+                    <a:graphicFrameLocks xmlns:a="http://schemas.openxmlformats.org/drawingml/2006/main" noChangeAspect="1"/>
+                  </wp:cNvGraphicFramePr>
+                  <a:graphic xmlns:a="http://schemas.openxmlformats.org/drawingml/2006/main">
+                    <a:graphicData uri="http://schemas.openxmlformats.org/drawingml/2006/picture">
+                      <pic:pic xmlns:pic="http://schemas.openxmlformats.org/drawingml/2006/picture">
+                        <pic:nvPicPr>
+                          <pic:cNvPr id="3" name="Screen Shot 2017-02-12 at 10.59.44.png"/>
+                          <pic:cNvPicPr/>
+                        </pic:nvPicPr>
+                        <pic:blipFill>
+                          <a:blip r:embed="rId16">
+                            <a:extLst>
+                              <a:ext uri="{28A0092B-C50C-407E-A947-70E740481C1C}">
+                                <a14:useLocalDpi xmlns:a14="http://schemas.microsoft.com/office/drawing/2010/main" val="0"/>
+                              </a:ext>
+                            </a:extLst>
+                          </a:blip>
+                          <a:stretch>
+                            <a:fillRect/>
+                          </a:stretch>
+                        </pic:blipFill>
+                        <pic:spPr>
+                          <a:xfrm>
+                            <a:off x="0" y="0"/>
+                            <a:ext cx="3365500" cy="406400"/>
+                          </a:xfrm>
+                          <a:prstGeom prst="rect">
+                            <a:avLst/>
+                          </a:prstGeom>
+                        </pic:spPr>
+                      </pic:pic>
+                    </a:graphicData>
+                  </a:graphic>
+                </wp:inline>
+              </w:drawing>
+            </w:r>
+          </w:p>
+          <w:p>
+            <w:pPr>
+              <w:cnfStyle w:val="000000100000" w:firstRow="0" w:lastRow="0" w:firstColumn="0" w:lastColumn="0" w:oddVBand="0" w:evenVBand="0" w:oddHBand="1" w:evenHBand="0" w:firstRowFirstColumn="0" w:firstRowLastColumn="0" w:lastRowFirstColumn="0" w:lastRowLastColumn="0"/>
+            </w:pPr>
+            <w:r>
+              <w:t>Test Passed</w:t>
+            </w:r>
+          </w:p>
+        </w:tc>
+      </w:tr>
+    </w:tbl>
+    <w:p/>
     <w:sectPr>
       <w:pgSz w:w="11900" w:h="16840"/>
       <w:pgMar w:top="1440" w:right="1440" w:bottom="1440" w:left="1440" w:header="708" w:footer="708" w:gutter="0"/>
@@ -4087,7 +5044,7 @@
   <w:docDefaults>
     <w:rPrDefault>
       <w:rPr>
-        <w:rFonts w:asciiTheme="minorHAnsi" w:eastAsiaTheme="minorHAnsi" w:hAnsiTheme="minorHAnsi" w:cstheme="minorBidi"/>
+        <w:rFonts w:asciiTheme="minorHAnsi" w:eastAsiaTheme="minorEastAsia" w:hAnsiTheme="minorHAnsi" w:cstheme="minorBidi"/>
         <w:sz w:val="22"/>
         <w:szCs w:val="22"/>
         <w:lang w:val="en-US" w:eastAsia="en-US" w:bidi="ar-SA"/>
@@ -4486,10 +5443,7 @@
   <w:style w:type="paragraph" w:default="1" w:styleId="Normal">
     <w:name w:val="Normal"/>
     <w:qFormat/>
-    <w:rsid w:val="00FE5160"/>
-    <w:pPr>
-      <w:spacing w:after="180" w:line="274" w:lineRule="auto"/>
-    </w:pPr>
+    <w:rsid w:val="007D50AA"/>
   </w:style>
   <w:style w:type="paragraph" w:styleId="Heading1">
     <w:name w:val="heading 1"/>
@@ -4498,18 +5452,19 @@
     <w:link w:val="Heading1Char"/>
     <w:uiPriority w:val="9"/>
     <w:qFormat/>
-    <w:rsid w:val="00FE5160"/>
+    <w:rsid w:val="007D50AA"/>
     <w:pPr>
       <w:keepNext/>
       <w:keepLines/>
-      <w:spacing w:before="360" w:after="0" w:line="240" w:lineRule="auto"/>
+      <w:spacing w:before="480" w:after="0"/>
       <w:outlineLvl w:val="0"/>
     </w:pPr>
     <w:rPr>
       <w:rFonts w:asciiTheme="majorHAnsi" w:eastAsiaTheme="majorEastAsia" w:hAnsiTheme="majorHAnsi" w:cstheme="majorBidi"/>
+      <w:b/>
       <w:bCs/>
-      <w:color w:val="44546A" w:themeColor="text2"/>
-      <w:sz w:val="32"/>
+      <w:color w:val="2E74B5" w:themeColor="accent1" w:themeShade="BF"/>
+      <w:sz w:val="28"/>
       <w:szCs w:val="28"/>
     </w:rPr>
   </w:style>
@@ -4521,19 +5476,19 @@
     <w:uiPriority w:val="9"/>
     <w:unhideWhenUsed/>
     <w:qFormat/>
-    <w:rsid w:val="00FE5160"/>
+    <w:rsid w:val="007D50AA"/>
     <w:pPr>
       <w:keepNext/>
       <w:keepLines/>
-      <w:spacing w:before="120" w:after="0" w:line="240" w:lineRule="auto"/>
+      <w:spacing w:before="200" w:after="0"/>
       <w:outlineLvl w:val="1"/>
     </w:pPr>
     <w:rPr>
       <w:rFonts w:asciiTheme="majorHAnsi" w:eastAsiaTheme="majorEastAsia" w:hAnsiTheme="majorHAnsi" w:cstheme="majorBidi"/>
       <w:b/>
       <w:bCs/>
-      <w:color w:val="A5A5A5" w:themeColor="accent3"/>
-      <w:sz w:val="28"/>
+      <w:color w:val="5B9BD5" w:themeColor="accent1"/>
+      <w:sz w:val="26"/>
       <w:szCs w:val="26"/>
     </w:rPr>
   </w:style>
@@ -4545,19 +5500,18 @@
     <w:uiPriority w:val="9"/>
     <w:unhideWhenUsed/>
     <w:qFormat/>
-    <w:rsid w:val="00FE5160"/>
+    <w:rsid w:val="007D50AA"/>
     <w:pPr>
       <w:keepNext/>
       <w:keepLines/>
-      <w:spacing w:before="20" w:after="0" w:line="240" w:lineRule="auto"/>
+      <w:spacing w:before="200" w:after="0"/>
       <w:outlineLvl w:val="2"/>
     </w:pPr>
     <w:rPr>
-      <w:rFonts w:eastAsiaTheme="majorEastAsia" w:cstheme="majorBidi"/>
+      <w:rFonts w:asciiTheme="majorHAnsi" w:eastAsiaTheme="majorEastAsia" w:hAnsiTheme="majorHAnsi" w:cstheme="majorBidi"/>
       <w:b/>
       <w:bCs/>
-      <w:color w:val="44546A" w:themeColor="text2"/>
-      <w:sz w:val="24"/>
+      <w:color w:val="5B9BD5" w:themeColor="accent1"/>
     </w:rPr>
   </w:style>
   <w:style w:type="paragraph" w:styleId="Heading4">
@@ -4568,7 +5522,7 @@
     <w:uiPriority w:val="9"/>
     <w:unhideWhenUsed/>
     <w:qFormat/>
-    <w:rsid w:val="00FE5160"/>
+    <w:rsid w:val="007D50AA"/>
     <w:pPr>
       <w:keepNext/>
       <w:keepLines/>
@@ -4581,7 +5535,7 @@
       <w:bCs/>
       <w:i/>
       <w:iCs/>
-      <w:color w:val="262626" w:themeColor="text1" w:themeTint="D9"/>
+      <w:color w:val="5B9BD5" w:themeColor="accent1"/>
     </w:rPr>
   </w:style>
   <w:style w:type="paragraph" w:styleId="Heading5">
@@ -4593,7 +5547,7 @@
     <w:semiHidden/>
     <w:unhideWhenUsed/>
     <w:qFormat/>
-    <w:rsid w:val="00FE5160"/>
+    <w:rsid w:val="007D50AA"/>
     <w:pPr>
       <w:keepNext/>
       <w:keepLines/>
@@ -4602,7 +5556,7 @@
     </w:pPr>
     <w:rPr>
       <w:rFonts w:asciiTheme="majorHAnsi" w:eastAsiaTheme="majorEastAsia" w:hAnsiTheme="majorHAnsi" w:cstheme="majorBidi"/>
-      <w:color w:val="000000"/>
+      <w:color w:val="1F4D78" w:themeColor="accent1" w:themeShade="7F"/>
     </w:rPr>
   </w:style>
   <w:style w:type="paragraph" w:styleId="Heading6">
@@ -4614,7 +5568,7 @@
     <w:semiHidden/>
     <w:unhideWhenUsed/>
     <w:qFormat/>
-    <w:rsid w:val="00FE5160"/>
+    <w:rsid w:val="007D50AA"/>
     <w:pPr>
       <w:keepNext/>
       <w:keepLines/>
@@ -4625,7 +5579,7 @@
       <w:rFonts w:asciiTheme="majorHAnsi" w:eastAsiaTheme="majorEastAsia" w:hAnsiTheme="majorHAnsi" w:cstheme="majorBidi"/>
       <w:i/>
       <w:iCs/>
-      <w:color w:val="000000" w:themeColor="text1"/>
+      <w:color w:val="1F4D78" w:themeColor="accent1" w:themeShade="7F"/>
     </w:rPr>
   </w:style>
   <w:style w:type="paragraph" w:styleId="Heading7">
@@ -4637,7 +5591,7 @@
     <w:semiHidden/>
     <w:unhideWhenUsed/>
     <w:qFormat/>
-    <w:rsid w:val="00FE5160"/>
+    <w:rsid w:val="007D50AA"/>
     <w:pPr>
       <w:keepNext/>
       <w:keepLines/>
@@ -4648,7 +5602,7 @@
       <w:rFonts w:asciiTheme="majorHAnsi" w:eastAsiaTheme="majorEastAsia" w:hAnsiTheme="majorHAnsi" w:cstheme="majorBidi"/>
       <w:i/>
       <w:iCs/>
-      <w:color w:val="44546A" w:themeColor="text2"/>
+      <w:color w:val="404040" w:themeColor="text1" w:themeTint="BF"/>
     </w:rPr>
   </w:style>
   <w:style w:type="paragraph" w:styleId="Heading8">
@@ -4660,7 +5614,7 @@
     <w:semiHidden/>
     <w:unhideWhenUsed/>
     <w:qFormat/>
-    <w:rsid w:val="00FE5160"/>
+    <w:rsid w:val="007D50AA"/>
     <w:pPr>
       <w:keepNext/>
       <w:keepLines/>
@@ -4669,7 +5623,7 @@
     </w:pPr>
     <w:rPr>
       <w:rFonts w:asciiTheme="majorHAnsi" w:eastAsiaTheme="majorEastAsia" w:hAnsiTheme="majorHAnsi" w:cstheme="majorBidi"/>
-      <w:color w:val="000000"/>
+      <w:color w:val="5B9BD5" w:themeColor="accent1"/>
       <w:sz w:val="20"/>
       <w:szCs w:val="20"/>
     </w:rPr>
@@ -4683,7 +5637,7 @@
     <w:semiHidden/>
     <w:unhideWhenUsed/>
     <w:qFormat/>
-    <w:rsid w:val="00FE5160"/>
+    <w:rsid w:val="007D50AA"/>
     <w:pPr>
       <w:keepNext/>
       <w:keepLines/>
@@ -4694,7 +5648,7 @@
       <w:rFonts w:asciiTheme="majorHAnsi" w:eastAsiaTheme="majorEastAsia" w:hAnsiTheme="majorHAnsi" w:cstheme="majorBidi"/>
       <w:i/>
       <w:iCs/>
-      <w:color w:val="000000"/>
+      <w:color w:val="404040" w:themeColor="text1" w:themeTint="BF"/>
       <w:sz w:val="20"/>
       <w:szCs w:val="20"/>
     </w:rPr>
@@ -4733,20 +5687,21 @@
     <w:link w:val="TitleChar"/>
     <w:uiPriority w:val="10"/>
     <w:qFormat/>
-    <w:rsid w:val="00FE5160"/>
+    <w:rsid w:val="007D50AA"/>
     <w:pPr>
-      <w:spacing w:after="120" w:line="240" w:lineRule="auto"/>
+      <w:pBdr>
+        <w:bottom w:val="single" w:sz="8" w:space="4" w:color="5B9BD5" w:themeColor="accent1"/>
+      </w:pBdr>
+      <w:spacing w:after="300" w:line="240" w:lineRule="auto"/>
       <w:contextualSpacing/>
     </w:pPr>
     <w:rPr>
       <w:rFonts w:asciiTheme="majorHAnsi" w:eastAsiaTheme="majorEastAsia" w:hAnsiTheme="majorHAnsi" w:cstheme="majorBidi"/>
-      <w:color w:val="44546A" w:themeColor="text2"/>
-      <w:spacing w:val="30"/>
+      <w:color w:val="323E4F" w:themeColor="text2" w:themeShade="BF"/>
+      <w:spacing w:val="5"/>
       <w:kern w:val="28"/>
-      <w:sz w:val="72"/>
+      <w:sz w:val="52"/>
       <w:szCs w:val="52"/>
-      <w14:ligatures w14:val="standard"/>
-      <w14:numForm w14:val="oldStyle"/>
     </w:rPr>
   </w:style>
   <w:style w:type="character" w:customStyle="1" w:styleId="TitleChar">
@@ -4754,16 +5709,14 @@
     <w:basedOn w:val="DefaultParagraphFont"/>
     <w:link w:val="Title"/>
     <w:uiPriority w:val="10"/>
-    <w:rsid w:val="00FE5160"/>
+    <w:rsid w:val="007D50AA"/>
     <w:rPr>
       <w:rFonts w:asciiTheme="majorHAnsi" w:eastAsiaTheme="majorEastAsia" w:hAnsiTheme="majorHAnsi" w:cstheme="majorBidi"/>
-      <w:color w:val="44546A" w:themeColor="text2"/>
-      <w:spacing w:val="30"/>
+      <w:color w:val="323E4F" w:themeColor="text2" w:themeShade="BF"/>
+      <w:spacing w:val="5"/>
       <w:kern w:val="28"/>
-      <w:sz w:val="72"/>
+      <w:sz w:val="52"/>
       <w:szCs w:val="52"/>
-      <w14:ligatures w14:val="standard"/>
-      <w14:numForm w14:val="oldStyle"/>
     </w:rPr>
   </w:style>
   <w:style w:type="character" w:customStyle="1" w:styleId="Heading1Char">
@@ -4771,12 +5724,13 @@
     <w:basedOn w:val="DefaultParagraphFont"/>
     <w:link w:val="Heading1"/>
     <w:uiPriority w:val="9"/>
-    <w:rsid w:val="00FE5160"/>
+    <w:rsid w:val="007D50AA"/>
     <w:rPr>
       <w:rFonts w:asciiTheme="majorHAnsi" w:eastAsiaTheme="majorEastAsia" w:hAnsiTheme="majorHAnsi" w:cstheme="majorBidi"/>
+      <w:b/>
       <w:bCs/>
-      <w:color w:val="44546A" w:themeColor="text2"/>
-      <w:sz w:val="32"/>
+      <w:color w:val="2E74B5" w:themeColor="accent1" w:themeShade="BF"/>
+      <w:sz w:val="28"/>
       <w:szCs w:val="28"/>
     </w:rPr>
   </w:style>
@@ -4785,13 +5739,13 @@
     <w:basedOn w:val="DefaultParagraphFont"/>
     <w:link w:val="Heading2"/>
     <w:uiPriority w:val="9"/>
-    <w:rsid w:val="00FE5160"/>
+    <w:rsid w:val="007D50AA"/>
     <w:rPr>
       <w:rFonts w:asciiTheme="majorHAnsi" w:eastAsiaTheme="majorEastAsia" w:hAnsiTheme="majorHAnsi" w:cstheme="majorBidi"/>
       <w:b/>
       <w:bCs/>
-      <w:color w:val="A5A5A5" w:themeColor="accent3"/>
-      <w:sz w:val="28"/>
+      <w:color w:val="5B9BD5" w:themeColor="accent1"/>
+      <w:sz w:val="26"/>
       <w:szCs w:val="26"/>
     </w:rPr>
   </w:style>
@@ -4800,15 +5754,11 @@
     <w:basedOn w:val="Normal"/>
     <w:uiPriority w:val="34"/>
     <w:qFormat/>
-    <w:rsid w:val="00FE5160"/>
+    <w:rsid w:val="007D50AA"/>
     <w:pPr>
-      <w:spacing w:line="240" w:lineRule="auto"/>
-      <w:ind w:left="720" w:hanging="288"/>
+      <w:ind w:left="720"/>
       <w:contextualSpacing/>
     </w:pPr>
-    <w:rPr>
-      <w:color w:val="44546A" w:themeColor="text2"/>
-    </w:rPr>
   </w:style>
   <w:style w:type="paragraph" w:styleId="HTMLPreformatted">
     <w:name w:val="HTML Preformatted"/>
@@ -4965,13 +5915,12 @@
     <w:basedOn w:val="DefaultParagraphFont"/>
     <w:link w:val="Heading3"/>
     <w:uiPriority w:val="9"/>
-    <w:rsid w:val="00FE5160"/>
+    <w:rsid w:val="007D50AA"/>
     <w:rPr>
-      <w:rFonts w:eastAsiaTheme="majorEastAsia" w:cstheme="majorBidi"/>
+      <w:rFonts w:asciiTheme="majorHAnsi" w:eastAsiaTheme="majorEastAsia" w:hAnsiTheme="majorHAnsi" w:cstheme="majorBidi"/>
       <w:b/>
       <w:bCs/>
-      <w:color w:val="44546A" w:themeColor="text2"/>
-      <w:sz w:val="24"/>
+      <w:color w:val="5B9BD5" w:themeColor="accent1"/>
     </w:rPr>
   </w:style>
   <w:style w:type="character" w:customStyle="1" w:styleId="Heading4Char">
@@ -4979,14 +5928,14 @@
     <w:basedOn w:val="DefaultParagraphFont"/>
     <w:link w:val="Heading4"/>
     <w:uiPriority w:val="9"/>
-    <w:rsid w:val="00FE5160"/>
+    <w:rsid w:val="007D50AA"/>
     <w:rPr>
       <w:rFonts w:asciiTheme="majorHAnsi" w:eastAsiaTheme="majorEastAsia" w:hAnsiTheme="majorHAnsi" w:cstheme="majorBidi"/>
       <w:b/>
       <w:bCs/>
       <w:i/>
       <w:iCs/>
-      <w:color w:val="262626" w:themeColor="text1" w:themeTint="D9"/>
+      <w:color w:val="5B9BD5" w:themeColor="accent1"/>
     </w:rPr>
   </w:style>
   <w:style w:type="table" w:styleId="GridTable1Light-Accent3">
@@ -5204,8 +6153,7 @@
   <w:style w:type="paragraph" w:customStyle="1" w:styleId="PersonalName">
     <w:name w:val="Personal Name"/>
     <w:basedOn w:val="Title"/>
-    <w:qFormat/>
-    <w:rsid w:val="00FE5160"/>
+    <w:rsid w:val="00295B67"/>
     <w:rPr>
       <w:b/>
       <w:caps/>
@@ -5220,10 +6168,10 @@
     <w:link w:val="Heading5"/>
     <w:uiPriority w:val="9"/>
     <w:semiHidden/>
-    <w:rsid w:val="00FE5160"/>
+    <w:rsid w:val="007D50AA"/>
     <w:rPr>
       <w:rFonts w:asciiTheme="majorHAnsi" w:eastAsiaTheme="majorEastAsia" w:hAnsiTheme="majorHAnsi" w:cstheme="majorBidi"/>
-      <w:color w:val="000000"/>
+      <w:color w:val="1F4D78" w:themeColor="accent1" w:themeShade="7F"/>
     </w:rPr>
   </w:style>
   <w:style w:type="character" w:customStyle="1" w:styleId="Heading6Char">
@@ -5232,12 +6180,12 @@
     <w:link w:val="Heading6"/>
     <w:uiPriority w:val="9"/>
     <w:semiHidden/>
-    <w:rsid w:val="00FE5160"/>
+    <w:rsid w:val="007D50AA"/>
     <w:rPr>
       <w:rFonts w:asciiTheme="majorHAnsi" w:eastAsiaTheme="majorEastAsia" w:hAnsiTheme="majorHAnsi" w:cstheme="majorBidi"/>
       <w:i/>
       <w:iCs/>
-      <w:color w:val="000000" w:themeColor="text1"/>
+      <w:color w:val="1F4D78" w:themeColor="accent1" w:themeShade="7F"/>
     </w:rPr>
   </w:style>
   <w:style w:type="character" w:customStyle="1" w:styleId="Heading7Char">
@@ -5246,12 +6194,12 @@
     <w:link w:val="Heading7"/>
     <w:uiPriority w:val="9"/>
     <w:semiHidden/>
-    <w:rsid w:val="00FE5160"/>
+    <w:rsid w:val="007D50AA"/>
     <w:rPr>
       <w:rFonts w:asciiTheme="majorHAnsi" w:eastAsiaTheme="majorEastAsia" w:hAnsiTheme="majorHAnsi" w:cstheme="majorBidi"/>
       <w:i/>
       <w:iCs/>
-      <w:color w:val="44546A" w:themeColor="text2"/>
+      <w:color w:val="404040" w:themeColor="text1" w:themeTint="BF"/>
     </w:rPr>
   </w:style>
   <w:style w:type="character" w:customStyle="1" w:styleId="Heading8Char">
@@ -5260,10 +6208,10 @@
     <w:link w:val="Heading8"/>
     <w:uiPriority w:val="9"/>
     <w:semiHidden/>
-    <w:rsid w:val="00FE5160"/>
+    <w:rsid w:val="007D50AA"/>
     <w:rPr>
       <w:rFonts w:asciiTheme="majorHAnsi" w:eastAsiaTheme="majorEastAsia" w:hAnsiTheme="majorHAnsi" w:cstheme="majorBidi"/>
-      <w:color w:val="000000"/>
+      <w:color w:val="5B9BD5" w:themeColor="accent1"/>
       <w:sz w:val="20"/>
       <w:szCs w:val="20"/>
     </w:rPr>
@@ -5274,12 +6222,12 @@
     <w:link w:val="Heading9"/>
     <w:uiPriority w:val="9"/>
     <w:semiHidden/>
-    <w:rsid w:val="00FE5160"/>
+    <w:rsid w:val="007D50AA"/>
     <w:rPr>
       <w:rFonts w:asciiTheme="majorHAnsi" w:eastAsiaTheme="majorEastAsia" w:hAnsiTheme="majorHAnsi" w:cstheme="majorBidi"/>
       <w:i/>
       <w:iCs/>
-      <w:color w:val="000000"/>
+      <w:color w:val="404040" w:themeColor="text1" w:themeTint="BF"/>
       <w:sz w:val="20"/>
       <w:szCs w:val="20"/>
     </w:rPr>
@@ -5292,17 +6240,15 @@
     <w:semiHidden/>
     <w:unhideWhenUsed/>
     <w:qFormat/>
-    <w:rsid w:val="00FE5160"/>
+    <w:rsid w:val="007D50AA"/>
     <w:pPr>
       <w:spacing w:line="240" w:lineRule="auto"/>
     </w:pPr>
     <w:rPr>
-      <w:rFonts w:eastAsiaTheme="minorEastAsia"/>
       <w:b/>
       <w:bCs/>
-      <w:smallCaps/>
-      <w:color w:val="44546A" w:themeColor="text2"/>
-      <w:spacing w:val="6"/>
+      <w:color w:val="5B9BD5" w:themeColor="accent1"/>
+      <w:sz w:val="18"/>
       <w:szCs w:val="18"/>
     </w:rPr>
   </w:style>
@@ -5313,19 +6259,20 @@
     <w:link w:val="SubtitleChar"/>
     <w:uiPriority w:val="11"/>
     <w:qFormat/>
-    <w:rsid w:val="00FE5160"/>
+    <w:rsid w:val="007D50AA"/>
     <w:pPr>
       <w:numPr>
         <w:ilvl w:val="1"/>
       </w:numPr>
     </w:pPr>
     <w:rPr>
-      <w:rFonts w:eastAsiaTheme="majorEastAsia" w:cstheme="majorBidi"/>
+      <w:rFonts w:asciiTheme="majorHAnsi" w:eastAsiaTheme="majorEastAsia" w:hAnsiTheme="majorHAnsi" w:cstheme="majorBidi"/>
+      <w:i/>
       <w:iCs/>
-      <w:color w:val="50637D" w:themeColor="text2" w:themeTint="E6"/>
-      <w:sz w:val="32"/>
+      <w:color w:val="5B9BD5" w:themeColor="accent1"/>
+      <w:spacing w:val="15"/>
+      <w:sz w:val="24"/>
       <w:szCs w:val="24"/>
-      <w14:ligatures w14:val="standard"/>
     </w:rPr>
   </w:style>
   <w:style w:type="character" w:customStyle="1" w:styleId="SubtitleChar">
@@ -5333,14 +6280,15 @@
     <w:basedOn w:val="DefaultParagraphFont"/>
     <w:link w:val="Subtitle"/>
     <w:uiPriority w:val="11"/>
-    <w:rsid w:val="00FE5160"/>
+    <w:rsid w:val="007D50AA"/>
     <w:rPr>
-      <w:rFonts w:eastAsiaTheme="majorEastAsia" w:cstheme="majorBidi"/>
+      <w:rFonts w:asciiTheme="majorHAnsi" w:eastAsiaTheme="majorEastAsia" w:hAnsiTheme="majorHAnsi" w:cstheme="majorBidi"/>
+      <w:i/>
       <w:iCs/>
-      <w:color w:val="50637D" w:themeColor="text2" w:themeTint="E6"/>
-      <w:sz w:val="32"/>
+      <w:color w:val="5B9BD5" w:themeColor="accent1"/>
+      <w:spacing w:val="15"/>
+      <w:sz w:val="24"/>
       <w:szCs w:val="24"/>
-      <w14:ligatures w14:val="standard"/>
     </w:rPr>
   </w:style>
   <w:style w:type="character" w:styleId="Strong">
@@ -5348,11 +6296,10 @@
     <w:basedOn w:val="DefaultParagraphFont"/>
     <w:uiPriority w:val="22"/>
     <w:qFormat/>
-    <w:rsid w:val="00FE5160"/>
+    <w:rsid w:val="007D50AA"/>
     <w:rPr>
       <w:b/>
       <w:bCs/>
-      <w:color w:val="50637D" w:themeColor="text2" w:themeTint="E6"/>
     </w:rPr>
   </w:style>
   <w:style w:type="character" w:styleId="Emphasis">
@@ -5360,12 +6307,10 @@
     <w:basedOn w:val="DefaultParagraphFont"/>
     <w:uiPriority w:val="20"/>
     <w:qFormat/>
-    <w:rsid w:val="00FE5160"/>
+    <w:rsid w:val="007D50AA"/>
     <w:rPr>
-      <w:b w:val="0"/>
       <w:i/>
       <w:iCs/>
-      <w:color w:val="44546A" w:themeColor="text2"/>
     </w:rPr>
   </w:style>
   <w:style w:type="paragraph" w:styleId="NoSpacing">
@@ -5373,7 +6318,7 @@
     <w:link w:val="NoSpacingChar"/>
     <w:uiPriority w:val="1"/>
     <w:qFormat/>
-    <w:rsid w:val="00FE5160"/>
+    <w:rsid w:val="007D50AA"/>
     <w:pPr>
       <w:spacing w:after="0" w:line="240" w:lineRule="auto"/>
     </w:pPr>
@@ -5383,7 +6328,7 @@
     <w:basedOn w:val="DefaultParagraphFont"/>
     <w:link w:val="NoSpacing"/>
     <w:uiPriority w:val="1"/>
-    <w:rsid w:val="00FE5160"/>
+    <w:rsid w:val="007D50AA"/>
   </w:style>
   <w:style w:type="paragraph" w:styleId="Quote">
     <w:name w:val="Quote"/>
@@ -5392,20 +6337,11 @@
     <w:link w:val="QuoteChar"/>
     <w:uiPriority w:val="29"/>
     <w:qFormat/>
-    <w:rsid w:val="00FE5160"/>
-    <w:pPr>
-      <w:pBdr>
-        <w:left w:val="single" w:sz="48" w:space="13" w:color="5B9BD5" w:themeColor="accent1"/>
-      </w:pBdr>
-      <w:spacing w:after="0" w:line="360" w:lineRule="auto"/>
-    </w:pPr>
+    <w:rsid w:val="007D50AA"/>
     <w:rPr>
-      <w:rFonts w:asciiTheme="majorHAnsi" w:eastAsiaTheme="minorEastAsia" w:hAnsiTheme="majorHAnsi"/>
-      <w:b/>
       <w:i/>
       <w:iCs/>
-      <w:color w:val="5B9BD5" w:themeColor="accent1"/>
-      <w:sz w:val="24"/>
+      <w:color w:val="000000" w:themeColor="text1"/>
     </w:rPr>
   </w:style>
   <w:style w:type="character" w:customStyle="1" w:styleId="QuoteChar">
@@ -5413,14 +6349,11 @@
     <w:basedOn w:val="DefaultParagraphFont"/>
     <w:link w:val="Quote"/>
     <w:uiPriority w:val="29"/>
-    <w:rsid w:val="00FE5160"/>
+    <w:rsid w:val="007D50AA"/>
     <w:rPr>
-      <w:rFonts w:asciiTheme="majorHAnsi" w:eastAsiaTheme="minorEastAsia" w:hAnsiTheme="majorHAnsi"/>
-      <w:b/>
       <w:i/>
       <w:iCs/>
-      <w:color w:val="5B9BD5" w:themeColor="accent1"/>
-      <w:sz w:val="24"/>
+      <w:color w:val="000000" w:themeColor="text1"/>
     </w:rPr>
   </w:style>
   <w:style w:type="paragraph" w:styleId="IntenseQuote">
@@ -5430,23 +6363,20 @@
     <w:link w:val="IntenseQuoteChar"/>
     <w:uiPriority w:val="30"/>
     <w:qFormat/>
-    <w:rsid w:val="00FE5160"/>
+    <w:rsid w:val="007D50AA"/>
     <w:pPr>
       <w:pBdr>
-        <w:left w:val="single" w:sz="48" w:space="13" w:color="ED7D31" w:themeColor="accent2"/>
+        <w:bottom w:val="single" w:sz="4" w:space="4" w:color="5B9BD5" w:themeColor="accent1"/>
       </w:pBdr>
-      <w:spacing w:before="240" w:after="120" w:line="300" w:lineRule="auto"/>
+      <w:spacing w:before="200" w:after="280"/>
+      <w:ind w:left="936" w:right="936"/>
     </w:pPr>
     <w:rPr>
-      <w:rFonts w:eastAsiaTheme="minorEastAsia"/>
       <w:b/>
       <w:bCs/>
       <w:i/>
       <w:iCs/>
-      <w:color w:val="ED7D31" w:themeColor="accent2"/>
-      <w:sz w:val="26"/>
-      <w14:ligatures w14:val="standard"/>
-      <w14:numForm w14:val="oldStyle"/>
+      <w:color w:val="5B9BD5" w:themeColor="accent1"/>
     </w:rPr>
   </w:style>
   <w:style w:type="character" w:customStyle="1" w:styleId="IntenseQuoteChar">
@@ -5454,17 +6384,13 @@
     <w:basedOn w:val="DefaultParagraphFont"/>
     <w:link w:val="IntenseQuote"/>
     <w:uiPriority w:val="30"/>
-    <w:rsid w:val="00FE5160"/>
+    <w:rsid w:val="007D50AA"/>
     <w:rPr>
-      <w:rFonts w:eastAsiaTheme="minorEastAsia"/>
       <w:b/>
       <w:bCs/>
       <w:i/>
       <w:iCs/>
-      <w:color w:val="ED7D31" w:themeColor="accent2"/>
-      <w:sz w:val="26"/>
-      <w14:ligatures w14:val="standard"/>
-      <w14:numForm w14:val="oldStyle"/>
+      <w:color w:val="5B9BD5" w:themeColor="accent1"/>
     </w:rPr>
   </w:style>
   <w:style w:type="character" w:styleId="SubtleEmphasis">
@@ -5472,11 +6398,11 @@
     <w:basedOn w:val="DefaultParagraphFont"/>
     <w:uiPriority w:val="19"/>
     <w:qFormat/>
-    <w:rsid w:val="00FE5160"/>
+    <w:rsid w:val="007D50AA"/>
     <w:rPr>
       <w:i/>
       <w:iCs/>
-      <w:color w:val="000000"/>
+      <w:color w:val="808080" w:themeColor="text1" w:themeTint="7F"/>
     </w:rPr>
   </w:style>
   <w:style w:type="character" w:styleId="IntenseEmphasis">
@@ -5484,13 +6410,13 @@
     <w:basedOn w:val="DefaultParagraphFont"/>
     <w:uiPriority w:val="21"/>
     <w:qFormat/>
-    <w:rsid w:val="00FE5160"/>
+    <w:rsid w:val="007D50AA"/>
     <w:rPr>
       <w:b/>
       <w:bCs/>
       <w:i/>
       <w:iCs/>
-      <w:color w:val="44546A" w:themeColor="text2"/>
+      <w:color w:val="5B9BD5" w:themeColor="accent1"/>
     </w:rPr>
   </w:style>
   <w:style w:type="character" w:styleId="SubtleReference">
@@ -5498,10 +6424,10 @@
     <w:basedOn w:val="DefaultParagraphFont"/>
     <w:uiPriority w:val="31"/>
     <w:qFormat/>
-    <w:rsid w:val="00FE5160"/>
+    <w:rsid w:val="007D50AA"/>
     <w:rPr>
       <w:smallCaps/>
-      <w:color w:val="000000"/>
+      <w:color w:val="ED7D31" w:themeColor="accent2"/>
       <w:u w:val="single"/>
     </w:rPr>
   </w:style>
@@ -5510,15 +6436,13 @@
     <w:basedOn w:val="DefaultParagraphFont"/>
     <w:uiPriority w:val="32"/>
     <w:qFormat/>
-    <w:rsid w:val="00FE5160"/>
+    <w:rsid w:val="007D50AA"/>
     <w:rPr>
-      <w:rFonts w:asciiTheme="minorHAnsi" w:hAnsiTheme="minorHAnsi"/>
       <w:b/>
       <w:bCs/>
       <w:smallCaps/>
-      <w:color w:val="44546A" w:themeColor="text2"/>
+      <w:color w:val="ED7D31" w:themeColor="accent2"/>
       <w:spacing w:val="5"/>
-      <w:sz w:val="22"/>
       <w:u w:val="single"/>
     </w:rPr>
   </w:style>
@@ -5527,16 +6451,12 @@
     <w:basedOn w:val="DefaultParagraphFont"/>
     <w:uiPriority w:val="33"/>
     <w:qFormat/>
-    <w:rsid w:val="00FE5160"/>
+    <w:rsid w:val="007D50AA"/>
     <w:rPr>
-      <w:rFonts w:asciiTheme="majorHAnsi" w:hAnsiTheme="majorHAnsi"/>
       <w:b/>
       <w:bCs/>
-      <w:caps w:val="0"/>
       <w:smallCaps/>
-      <w:color w:val="44546A" w:themeColor="text2"/>
-      <w:spacing w:val="10"/>
-      <w:sz w:val="22"/>
+      <w:spacing w:val="5"/>
     </w:rPr>
   </w:style>
   <w:style w:type="paragraph" w:styleId="TOCHeading">
@@ -5547,14 +6467,10 @@
     <w:semiHidden/>
     <w:unhideWhenUsed/>
     <w:qFormat/>
-    <w:rsid w:val="00FE5160"/>
+    <w:rsid w:val="007D50AA"/>
     <w:pPr>
-      <w:spacing w:before="480" w:line="264" w:lineRule="auto"/>
       <w:outlineLvl w:val="9"/>
     </w:pPr>
-    <w:rPr>
-      <w:b/>
-    </w:rPr>
   </w:style>
   <w:style w:type="character" w:styleId="Hyperlink">
     <w:name w:val="Hyperlink"/>

</xml_diff>